<commit_message>
finished writing report, and making modifications to IDS
</commit_message>
<xml_diff>
--- a/FinalReportProject3IDS.docx
+++ b/FinalReportProject3IDS.docx
@@ -250,10 +250,10 @@
             <v:path o:extrusionok="f" gradientshapeok="t" o:connecttype="rect"/>
             <o:lock v:ext="edit" aspectratio="t"/>
           </v:shapetype>
-          <v:shape id="_x0000_i1025" type="#_x0000_t75" style="width:467.25pt;height:291.75pt" o:ole="">
+          <v:shape id="_x0000_i1025" type="#_x0000_t75" style="width:467.15pt;height:291.35pt" o:ole="">
             <v:imagedata r:id="rId6" o:title=""/>
           </v:shape>
-          <o:OLEObject Type="Embed" ProgID="Visio.Drawing.15" ShapeID="_x0000_i1025" DrawAspect="Content" ObjectID="_1585424507" r:id="rId7"/>
+          <o:OLEObject Type="Embed" ProgID="Visio.Drawing.15" ShapeID="_x0000_i1025" DrawAspect="Content" ObjectID="_1585510057" r:id="rId7"/>
         </w:object>
       </w:r>
     </w:p>
@@ -463,6 +463,13 @@
           <w:rFonts w:ascii="Times New Roman" w:hAnsi="Times New Roman" w:cs="Times New Roman"/>
           <w:sz w:val="24"/>
         </w:rPr>
+        <w:tab/>
+      </w:r>
+      <w:r>
+        <w:rPr>
+          <w:rFonts w:ascii="Times New Roman" w:hAnsi="Times New Roman" w:cs="Times New Roman"/>
+          <w:sz w:val="24"/>
+        </w:rPr>
         <w:t xml:space="preserve">This class </w:t>
       </w:r>
       <w:r>
@@ -747,6 +754,13 @@
           <w:rFonts w:ascii="Times New Roman" w:hAnsi="Times New Roman" w:cs="Times New Roman"/>
           <w:sz w:val="24"/>
         </w:rPr>
+        <w:tab/>
+      </w:r>
+      <w:r>
+        <w:rPr>
+          <w:rFonts w:ascii="Times New Roman" w:hAnsi="Times New Roman" w:cs="Times New Roman"/>
+          <w:sz w:val="24"/>
+        </w:rPr>
         <w:t>Th</w:t>
       </w:r>
       <w:r>
@@ -1180,28 +1194,7 @@
           <w:rFonts w:ascii="Times New Roman" w:hAnsi="Times New Roman" w:cs="Times New Roman"/>
           <w:sz w:val="24"/>
         </w:rPr>
-        <w:t xml:space="preserve">  </w:t>
-      </w:r>
-      <w:r>
-        <w:rPr>
-          <w:rFonts w:ascii="Times New Roman" w:hAnsi="Times New Roman" w:cs="Times New Roman"/>
-          <w:sz w:val="24"/>
-        </w:rPr>
-        <w:t xml:space="preserve">The </w:t>
-      </w:r>
-      <w:r>
-        <w:rPr>
-          <w:rFonts w:ascii="Times New Roman" w:hAnsi="Times New Roman" w:cs="Times New Roman"/>
-          <w:sz w:val="24"/>
-        </w:rPr>
-        <w:t>sixth</w:t>
-      </w:r>
-      <w:r>
-        <w:rPr>
-          <w:rFonts w:ascii="Times New Roman" w:hAnsi="Times New Roman" w:cs="Times New Roman"/>
-          <w:sz w:val="24"/>
-        </w:rPr>
-        <w:t xml:space="preserve"> string which is the </w:t>
+        <w:t xml:space="preserve">  The sixth string which is the </w:t>
       </w:r>
       <w:proofErr w:type="spellStart"/>
       <w:r>
@@ -1217,21 +1210,7 @@
           <w:rFonts w:ascii="Times New Roman" w:hAnsi="Times New Roman" w:cs="Times New Roman"/>
           <w:sz w:val="24"/>
         </w:rPr>
-        <w:t xml:space="preserve"> address and the subnet mask</w:t>
-      </w:r>
-      <w:r>
-        <w:rPr>
-          <w:rFonts w:ascii="Times New Roman" w:hAnsi="Times New Roman" w:cs="Times New Roman"/>
-          <w:sz w:val="24"/>
-        </w:rPr>
-        <w:t xml:space="preserve"> of the target</w:t>
-      </w:r>
-      <w:r>
-        <w:rPr>
-          <w:rFonts w:ascii="Times New Roman" w:hAnsi="Times New Roman" w:cs="Times New Roman"/>
-          <w:sz w:val="24"/>
-        </w:rPr>
-        <w:t xml:space="preserve">, is split into two strings this is to check that the </w:t>
+        <w:t xml:space="preserve"> address and the subnet mask of the target, is split into two strings this is to check that the </w:t>
       </w:r>
       <w:proofErr w:type="spellStart"/>
       <w:r>
@@ -1247,21 +1226,7 @@
           <w:rFonts w:ascii="Times New Roman" w:hAnsi="Times New Roman" w:cs="Times New Roman"/>
           <w:sz w:val="24"/>
         </w:rPr>
-        <w:t xml:space="preserve"> address has four parts to check input.  If it does not, then an error is returned.  The </w:t>
-      </w:r>
-      <w:r>
-        <w:rPr>
-          <w:rFonts w:ascii="Times New Roman" w:hAnsi="Times New Roman" w:cs="Times New Roman"/>
-          <w:sz w:val="24"/>
-        </w:rPr>
-        <w:t>seventh</w:t>
-      </w:r>
-      <w:r>
-        <w:rPr>
-          <w:rFonts w:ascii="Times New Roman" w:hAnsi="Times New Roman" w:cs="Times New Roman"/>
-          <w:sz w:val="24"/>
-        </w:rPr>
-        <w:t xml:space="preserve"> string which is the port </w:t>
+        <w:t xml:space="preserve"> address has four parts to check input.  If it does not, then an error is returned.  The seventh string which is the port </w:t>
       </w:r>
       <w:r>
         <w:rPr>
@@ -1545,11 +1510,3752 @@
         </w:rPr>
         <w:t xml:space="preserve">signature has stored.  </w:t>
       </w:r>
+      <w:r>
+        <w:rPr>
+          <w:rFonts w:ascii="Times New Roman" w:hAnsi="Times New Roman" w:cs="Times New Roman"/>
+          <w:sz w:val="24"/>
+        </w:rPr>
+        <w:t xml:space="preserve">The function </w:t>
+      </w:r>
+      <w:proofErr w:type="spellStart"/>
+      <w:r>
+        <w:rPr>
+          <w:rFonts w:ascii="Times New Roman" w:hAnsi="Times New Roman" w:cs="Times New Roman"/>
+          <w:sz w:val="24"/>
+        </w:rPr>
+        <w:t>GetProtocol</w:t>
+      </w:r>
+      <w:proofErr w:type="spellEnd"/>
+      <w:r>
+        <w:rPr>
+          <w:rFonts w:ascii="Times New Roman" w:hAnsi="Times New Roman" w:cs="Times New Roman"/>
+          <w:sz w:val="24"/>
+        </w:rPr>
+        <w:t xml:space="preserve"> is used to get the protocol of the rule, this makes it easier to put into the </w:t>
+      </w:r>
+      <w:proofErr w:type="spellStart"/>
+      <w:r>
+        <w:rPr>
+          <w:rFonts w:ascii="Times New Roman" w:hAnsi="Times New Roman" w:cs="Times New Roman"/>
+          <w:sz w:val="24"/>
+        </w:rPr>
+        <w:t>treemap</w:t>
+      </w:r>
+      <w:proofErr w:type="spellEnd"/>
+      <w:r>
+        <w:rPr>
+          <w:rFonts w:ascii="Times New Roman" w:hAnsi="Times New Roman" w:cs="Times New Roman"/>
+          <w:sz w:val="24"/>
+        </w:rPr>
+        <w:t xml:space="preserve"> object </w:t>
+      </w:r>
+      <w:r>
+        <w:rPr>
+          <w:rFonts w:ascii="Times New Roman" w:hAnsi="Times New Roman" w:cs="Times New Roman"/>
+          <w:sz w:val="24"/>
+        </w:rPr>
+        <w:t xml:space="preserve">of the </w:t>
+      </w:r>
+      <w:proofErr w:type="spellStart"/>
+      <w:r>
+        <w:rPr>
+          <w:rFonts w:ascii="Times New Roman" w:hAnsi="Times New Roman" w:cs="Times New Roman"/>
+          <w:sz w:val="24"/>
+        </w:rPr>
+        <w:t>SingnatureParser</w:t>
+      </w:r>
+      <w:proofErr w:type="spellEnd"/>
+      <w:r>
+        <w:rPr>
+          <w:rFonts w:ascii="Times New Roman" w:hAnsi="Times New Roman" w:cs="Times New Roman"/>
+          <w:sz w:val="24"/>
+        </w:rPr>
+        <w:t xml:space="preserve"> class. </w:t>
+      </w:r>
+      <w:r>
+        <w:rPr>
+          <w:rFonts w:ascii="Times New Roman" w:hAnsi="Times New Roman" w:cs="Times New Roman"/>
+          <w:sz w:val="24"/>
+        </w:rPr>
+        <w:t xml:space="preserve"> The </w:t>
+      </w:r>
+      <w:proofErr w:type="spellStart"/>
+      <w:r>
+        <w:rPr>
+          <w:rFonts w:ascii="Times New Roman" w:hAnsi="Times New Roman" w:cs="Times New Roman"/>
+          <w:sz w:val="24"/>
+        </w:rPr>
+        <w:t>GetSignatureOptions</w:t>
+      </w:r>
+      <w:proofErr w:type="spellEnd"/>
+      <w:r>
+        <w:rPr>
+          <w:rFonts w:ascii="Times New Roman" w:hAnsi="Times New Roman" w:cs="Times New Roman"/>
+          <w:sz w:val="24"/>
+        </w:rPr>
+        <w:t xml:space="preserve"> function retrieves the instance of </w:t>
+      </w:r>
+      <w:proofErr w:type="spellStart"/>
+      <w:r>
+        <w:rPr>
+          <w:rFonts w:ascii="Times New Roman" w:hAnsi="Times New Roman" w:cs="Times New Roman"/>
+          <w:sz w:val="24"/>
+        </w:rPr>
+        <w:t>Sing</w:t>
+      </w:r>
+      <w:r>
+        <w:rPr>
+          <w:rFonts w:ascii="Times New Roman" w:hAnsi="Times New Roman" w:cs="Times New Roman"/>
+          <w:sz w:val="24"/>
+        </w:rPr>
+        <w:t>n</w:t>
+      </w:r>
+      <w:r>
+        <w:rPr>
+          <w:rFonts w:ascii="Times New Roman" w:hAnsi="Times New Roman" w:cs="Times New Roman"/>
+          <w:sz w:val="24"/>
+        </w:rPr>
+        <w:t>atureOptions</w:t>
+      </w:r>
+      <w:proofErr w:type="spellEnd"/>
+      <w:r>
+        <w:rPr>
+          <w:rFonts w:ascii="Times New Roman" w:hAnsi="Times New Roman" w:cs="Times New Roman"/>
+          <w:sz w:val="24"/>
+        </w:rPr>
+        <w:t xml:space="preserve"> that this rule has, which contains the rules options, and function used to c</w:t>
+      </w:r>
+      <w:r>
+        <w:rPr>
+          <w:rFonts w:ascii="Times New Roman" w:hAnsi="Times New Roman" w:cs="Times New Roman"/>
+          <w:sz w:val="24"/>
+        </w:rPr>
+        <w:t xml:space="preserve">ompare packets to them.  </w:t>
+      </w:r>
+    </w:p>
+    <w:p>
+      <w:pPr>
+        <w:rPr>
+          <w:rFonts w:ascii="Times New Roman" w:hAnsi="Times New Roman" w:cs="Times New Roman"/>
+          <w:sz w:val="24"/>
+        </w:rPr>
+      </w:pPr>
+    </w:p>
+    <w:p>
+      <w:pPr>
+        <w:rPr>
+          <w:rFonts w:ascii="Times New Roman" w:hAnsi="Times New Roman" w:cs="Times New Roman"/>
+          <w:b/>
+          <w:sz w:val="32"/>
+        </w:rPr>
+      </w:pPr>
+      <w:proofErr w:type="spellStart"/>
+      <w:r>
+        <w:rPr>
+          <w:rFonts w:ascii="Times New Roman" w:hAnsi="Times New Roman" w:cs="Times New Roman"/>
+          <w:b/>
+          <w:sz w:val="32"/>
+        </w:rPr>
+        <w:t>SignatureOptions</w:t>
+      </w:r>
+      <w:proofErr w:type="spellEnd"/>
+      <w:r>
+        <w:rPr>
+          <w:rFonts w:ascii="Times New Roman" w:hAnsi="Times New Roman" w:cs="Times New Roman"/>
+          <w:b/>
+          <w:sz w:val="32"/>
+        </w:rPr>
+        <w:t xml:space="preserve">: </w:t>
+      </w:r>
+    </w:p>
+    <w:p>
+      <w:pPr>
+        <w:rPr>
+          <w:rFonts w:ascii="Times New Roman" w:hAnsi="Times New Roman" w:cs="Times New Roman"/>
+          <w:sz w:val="24"/>
+        </w:rPr>
+      </w:pPr>
+      <w:r>
+        <w:rPr>
+          <w:rFonts w:ascii="Times New Roman" w:hAnsi="Times New Roman" w:cs="Times New Roman"/>
+          <w:sz w:val="24"/>
+        </w:rPr>
+        <w:tab/>
+        <w:t xml:space="preserve">The starting function for this class is called parse, and it receives </w:t>
+      </w:r>
+      <w:r>
+        <w:rPr>
+          <w:rFonts w:ascii="Times New Roman" w:hAnsi="Times New Roman" w:cs="Times New Roman"/>
+          <w:sz w:val="24"/>
+        </w:rPr>
+        <w:t xml:space="preserve">two strings.  The first string is the substring of the original rule that contains the options, the second string is the entire rule, this is to make it easier to debug individual rules.  </w:t>
+      </w:r>
+      <w:r>
+        <w:rPr>
+          <w:rFonts w:ascii="Times New Roman" w:hAnsi="Times New Roman" w:cs="Times New Roman"/>
+          <w:sz w:val="24"/>
+        </w:rPr>
+        <w:t xml:space="preserve">The string containing only the options is then split by using </w:t>
+      </w:r>
+      <w:r>
+        <w:rPr>
+          <w:rFonts w:ascii="Times New Roman" w:hAnsi="Times New Roman" w:cs="Times New Roman"/>
+          <w:sz w:val="24"/>
+        </w:rPr>
+        <w:t>semicolon</w:t>
+      </w:r>
+      <w:r>
+        <w:rPr>
+          <w:rFonts w:ascii="Times New Roman" w:hAnsi="Times New Roman" w:cs="Times New Roman"/>
+          <w:sz w:val="24"/>
+        </w:rPr>
+        <w:t xml:space="preserve"> </w:t>
+      </w:r>
+      <w:r>
+        <w:rPr>
+          <w:rFonts w:ascii="Times New Roman" w:hAnsi="Times New Roman" w:cs="Times New Roman"/>
+          <w:sz w:val="24"/>
+        </w:rPr>
+        <w:t>as the delimite</w:t>
+      </w:r>
+      <w:r>
+        <w:rPr>
+          <w:rFonts w:ascii="Times New Roman" w:hAnsi="Times New Roman" w:cs="Times New Roman"/>
+          <w:sz w:val="24"/>
+        </w:rPr>
+        <w:t xml:space="preserve">r.  Each option is then parsed for </w:t>
+      </w:r>
+      <w:r>
+        <w:rPr>
+          <w:rFonts w:ascii="Times New Roman" w:hAnsi="Times New Roman" w:cs="Times New Roman"/>
+          <w:sz w:val="24"/>
+        </w:rPr>
+        <w:t>the accepted options</w:t>
+      </w:r>
+      <w:r>
+        <w:rPr>
+          <w:rFonts w:ascii="Times New Roman" w:hAnsi="Times New Roman" w:cs="Times New Roman"/>
+          <w:sz w:val="24"/>
+        </w:rPr>
+        <w:t xml:space="preserve"> which are the following</w:t>
+      </w:r>
+      <w:r>
+        <w:rPr>
+          <w:rFonts w:ascii="Times New Roman" w:hAnsi="Times New Roman" w:cs="Times New Roman"/>
+          <w:sz w:val="24"/>
+        </w:rPr>
+        <w:t>:</w:t>
+      </w:r>
+    </w:p>
+    <w:tbl>
+      <w:tblPr>
+        <w:tblStyle w:val="PlainTable1"/>
+        <w:tblW w:w="8480" w:type="dxa"/>
+        <w:tblLook w:val="04A0" w:firstRow="1" w:lastRow="0" w:firstColumn="1" w:lastColumn="0" w:noHBand="0" w:noVBand="1"/>
+      </w:tblPr>
+      <w:tblGrid>
+        <w:gridCol w:w="1109"/>
+        <w:gridCol w:w="7520"/>
+      </w:tblGrid>
+      <w:tr>
+        <w:trPr>
+          <w:cnfStyle w:val="100000000000" w:firstRow="1" w:lastRow="0" w:firstColumn="0" w:lastColumn="0" w:oddVBand="0" w:evenVBand="0" w:oddHBand="0" w:evenHBand="0" w:firstRowFirstColumn="0" w:firstRowLastColumn="0" w:lastRowFirstColumn="0" w:lastRowLastColumn="0"/>
+          <w:trHeight w:val="300"/>
+        </w:trPr>
+        <w:tc>
+          <w:tcPr>
+            <w:cnfStyle w:val="001000000000" w:firstRow="0" w:lastRow="0" w:firstColumn="1" w:lastColumn="0" w:oddVBand="0" w:evenVBand="0" w:oddHBand="0" w:evenHBand="0" w:firstRowFirstColumn="0" w:firstRowLastColumn="0" w:lastRowFirstColumn="0" w:lastRowLastColumn="0"/>
+            <w:tcW w:w="960" w:type="dxa"/>
+            <w:noWrap/>
+            <w:hideMark/>
+          </w:tcPr>
+          <w:p>
+            <w:pPr>
+              <w:rPr>
+                <w:rFonts w:ascii="Calibri" w:eastAsia="Times New Roman" w:hAnsi="Calibri" w:cs="Calibri"/>
+                <w:color w:val="000000"/>
+              </w:rPr>
+            </w:pPr>
+            <w:r>
+              <w:rPr>
+                <w:rFonts w:ascii="Calibri" w:eastAsia="Times New Roman" w:hAnsi="Calibri" w:cs="Calibri"/>
+                <w:color w:val="000000"/>
+              </w:rPr>
+              <w:t>Option</w:t>
+            </w:r>
+          </w:p>
+        </w:tc>
+        <w:tc>
+          <w:tcPr>
+            <w:tcW w:w="7520" w:type="dxa"/>
+            <w:noWrap/>
+            <w:hideMark/>
+          </w:tcPr>
+          <w:p>
+            <w:pPr>
+              <w:cnfStyle w:val="100000000000" w:firstRow="1" w:lastRow="0" w:firstColumn="0" w:lastColumn="0" w:oddVBand="0" w:evenVBand="0" w:oddHBand="0" w:evenHBand="0" w:firstRowFirstColumn="0" w:firstRowLastColumn="0" w:lastRowFirstColumn="0" w:lastRowLastColumn="0"/>
+              <w:rPr>
+                <w:rFonts w:ascii="Calibri" w:eastAsia="Times New Roman" w:hAnsi="Calibri" w:cs="Calibri"/>
+                <w:color w:val="000000"/>
+              </w:rPr>
+            </w:pPr>
+            <w:r>
+              <w:rPr>
+                <w:rFonts w:ascii="Calibri" w:eastAsia="Times New Roman" w:hAnsi="Calibri" w:cs="Calibri"/>
+                <w:color w:val="000000"/>
+              </w:rPr>
+              <w:t>Description</w:t>
+            </w:r>
+          </w:p>
+        </w:tc>
+      </w:tr>
+      <w:tr>
+        <w:trPr>
+          <w:cnfStyle w:val="000000100000" w:firstRow="0" w:lastRow="0" w:firstColumn="0" w:lastColumn="0" w:oddVBand="0" w:evenVBand="0" w:oddHBand="1" w:evenHBand="0" w:firstRowFirstColumn="0" w:firstRowLastColumn="0" w:lastRowFirstColumn="0" w:lastRowLastColumn="0"/>
+          <w:trHeight w:val="300"/>
+        </w:trPr>
+        <w:tc>
+          <w:tcPr>
+            <w:cnfStyle w:val="001000000000" w:firstRow="0" w:lastRow="0" w:firstColumn="1" w:lastColumn="0" w:oddVBand="0" w:evenVBand="0" w:oddHBand="0" w:evenHBand="0" w:firstRowFirstColumn="0" w:firstRowLastColumn="0" w:lastRowFirstColumn="0" w:lastRowLastColumn="0"/>
+            <w:tcW w:w="960" w:type="dxa"/>
+            <w:noWrap/>
+            <w:hideMark/>
+          </w:tcPr>
+          <w:p>
+            <w:pPr>
+              <w:rPr>
+                <w:rFonts w:ascii="Calibri" w:eastAsia="Times New Roman" w:hAnsi="Calibri" w:cs="Calibri"/>
+                <w:color w:val="000000"/>
+              </w:rPr>
+            </w:pPr>
+            <w:proofErr w:type="spellStart"/>
+            <w:r>
+              <w:rPr>
+                <w:rFonts w:ascii="Calibri" w:eastAsia="Times New Roman" w:hAnsi="Calibri" w:cs="Calibri"/>
+                <w:color w:val="000000"/>
+              </w:rPr>
+              <w:t>msg</w:t>
+            </w:r>
+            <w:proofErr w:type="spellEnd"/>
+          </w:p>
+        </w:tc>
+        <w:tc>
+          <w:tcPr>
+            <w:tcW w:w="7520" w:type="dxa"/>
+            <w:noWrap/>
+            <w:hideMark/>
+          </w:tcPr>
+          <w:p>
+            <w:pPr>
+              <w:cnfStyle w:val="000000100000" w:firstRow="0" w:lastRow="0" w:firstColumn="0" w:lastColumn="0" w:oddVBand="0" w:evenVBand="0" w:oddHBand="1" w:evenHBand="0" w:firstRowFirstColumn="0" w:firstRowLastColumn="0" w:lastRowFirstColumn="0" w:lastRowLastColumn="0"/>
+              <w:rPr>
+                <w:rFonts w:ascii="Calibri" w:eastAsia="Times New Roman" w:hAnsi="Calibri" w:cs="Calibri"/>
+                <w:color w:val="000000"/>
+              </w:rPr>
+            </w:pPr>
+            <w:r>
+              <w:rPr>
+                <w:rFonts w:ascii="Calibri" w:eastAsia="Times New Roman" w:hAnsi="Calibri" w:cs="Calibri"/>
+                <w:color w:val="000000"/>
+              </w:rPr>
+              <w:t xml:space="preserve">Prints a message </w:t>
+            </w:r>
+            <w:proofErr w:type="spellStart"/>
+            <w:r>
+              <w:rPr>
+                <w:rFonts w:ascii="Calibri" w:eastAsia="Times New Roman" w:hAnsi="Calibri" w:cs="Calibri"/>
+                <w:color w:val="000000"/>
+              </w:rPr>
+              <w:t>int</w:t>
+            </w:r>
+            <w:proofErr w:type="spellEnd"/>
+            <w:r>
+              <w:rPr>
+                <w:rFonts w:ascii="Calibri" w:eastAsia="Times New Roman" w:hAnsi="Calibri" w:cs="Calibri"/>
+                <w:color w:val="000000"/>
+              </w:rPr>
+              <w:t xml:space="preserve"> the log</w:t>
+            </w:r>
+          </w:p>
+        </w:tc>
+      </w:tr>
+      <w:tr>
+        <w:trPr>
+          <w:trHeight w:val="300"/>
+        </w:trPr>
+        <w:tc>
+          <w:tcPr>
+            <w:cnfStyle w:val="001000000000" w:firstRow="0" w:lastRow="0" w:firstColumn="1" w:lastColumn="0" w:oddVBand="0" w:evenVBand="0" w:oddHBand="0" w:evenHBand="0" w:firstRowFirstColumn="0" w:firstRowLastColumn="0" w:lastRowFirstColumn="0" w:lastRowLastColumn="0"/>
+            <w:tcW w:w="960" w:type="dxa"/>
+            <w:noWrap/>
+            <w:hideMark/>
+          </w:tcPr>
+          <w:p>
+            <w:pPr>
+              <w:rPr>
+                <w:rFonts w:ascii="Calibri" w:eastAsia="Times New Roman" w:hAnsi="Calibri" w:cs="Calibri"/>
+                <w:color w:val="000000"/>
+              </w:rPr>
+            </w:pPr>
+            <w:proofErr w:type="spellStart"/>
+            <w:r>
+              <w:rPr>
+                <w:rFonts w:ascii="Calibri" w:eastAsia="Times New Roman" w:hAnsi="Calibri" w:cs="Calibri"/>
+                <w:color w:val="000000"/>
+              </w:rPr>
+              <w:t>logto</w:t>
+            </w:r>
+            <w:proofErr w:type="spellEnd"/>
+          </w:p>
+        </w:tc>
+        <w:tc>
+          <w:tcPr>
+            <w:tcW w:w="7520" w:type="dxa"/>
+            <w:noWrap/>
+            <w:hideMark/>
+          </w:tcPr>
+          <w:p>
+            <w:pPr>
+              <w:cnfStyle w:val="000000000000" w:firstRow="0" w:lastRow="0" w:firstColumn="0" w:lastColumn="0" w:oddVBand="0" w:evenVBand="0" w:oddHBand="0" w:evenHBand="0" w:firstRowFirstColumn="0" w:firstRowLastColumn="0" w:lastRowFirstColumn="0" w:lastRowLastColumn="0"/>
+              <w:rPr>
+                <w:rFonts w:ascii="Calibri" w:eastAsia="Times New Roman" w:hAnsi="Calibri" w:cs="Calibri"/>
+                <w:color w:val="000000"/>
+              </w:rPr>
+            </w:pPr>
+            <w:r>
+              <w:rPr>
+                <w:rFonts w:ascii="Calibri" w:eastAsia="Times New Roman" w:hAnsi="Calibri" w:cs="Calibri"/>
+                <w:color w:val="000000"/>
+              </w:rPr>
+              <w:t>Log the packet to a user specified filename instead of the standard output file</w:t>
+            </w:r>
+          </w:p>
+        </w:tc>
+      </w:tr>
+      <w:tr>
+        <w:trPr>
+          <w:cnfStyle w:val="000000100000" w:firstRow="0" w:lastRow="0" w:firstColumn="0" w:lastColumn="0" w:oddVBand="0" w:evenVBand="0" w:oddHBand="1" w:evenHBand="0" w:firstRowFirstColumn="0" w:firstRowLastColumn="0" w:lastRowFirstColumn="0" w:lastRowLastColumn="0"/>
+          <w:trHeight w:val="300"/>
+        </w:trPr>
+        <w:tc>
+          <w:tcPr>
+            <w:cnfStyle w:val="001000000000" w:firstRow="0" w:lastRow="0" w:firstColumn="1" w:lastColumn="0" w:oddVBand="0" w:evenVBand="0" w:oddHBand="0" w:evenHBand="0" w:firstRowFirstColumn="0" w:firstRowLastColumn="0" w:lastRowFirstColumn="0" w:lastRowLastColumn="0"/>
+            <w:tcW w:w="960" w:type="dxa"/>
+            <w:noWrap/>
+            <w:hideMark/>
+          </w:tcPr>
+          <w:p>
+            <w:pPr>
+              <w:rPr>
+                <w:rFonts w:ascii="Calibri" w:eastAsia="Times New Roman" w:hAnsi="Calibri" w:cs="Calibri"/>
+                <w:color w:val="000000"/>
+              </w:rPr>
+            </w:pPr>
+            <w:proofErr w:type="spellStart"/>
+            <w:r>
+              <w:rPr>
+                <w:rFonts w:ascii="Calibri" w:eastAsia="Times New Roman" w:hAnsi="Calibri" w:cs="Calibri"/>
+                <w:color w:val="000000"/>
+              </w:rPr>
+              <w:t>ttl</w:t>
+            </w:r>
+            <w:proofErr w:type="spellEnd"/>
+          </w:p>
+        </w:tc>
+        <w:tc>
+          <w:tcPr>
+            <w:tcW w:w="7520" w:type="dxa"/>
+            <w:noWrap/>
+            <w:hideMark/>
+          </w:tcPr>
+          <w:p>
+            <w:pPr>
+              <w:cnfStyle w:val="000000100000" w:firstRow="0" w:lastRow="0" w:firstColumn="0" w:lastColumn="0" w:oddVBand="0" w:evenVBand="0" w:oddHBand="1" w:evenHBand="0" w:firstRowFirstColumn="0" w:firstRowLastColumn="0" w:lastRowFirstColumn="0" w:lastRowLastColumn="0"/>
+              <w:rPr>
+                <w:rFonts w:ascii="Calibri" w:eastAsia="Times New Roman" w:hAnsi="Calibri" w:cs="Calibri"/>
+                <w:color w:val="000000"/>
+              </w:rPr>
+            </w:pPr>
+            <w:r>
+              <w:rPr>
+                <w:rFonts w:ascii="Calibri" w:eastAsia="Times New Roman" w:hAnsi="Calibri" w:cs="Calibri"/>
+                <w:color w:val="000000"/>
+              </w:rPr>
+              <w:t>Test the IP header's TTL field value</w:t>
+            </w:r>
+          </w:p>
+        </w:tc>
+      </w:tr>
+      <w:tr>
+        <w:trPr>
+          <w:trHeight w:val="300"/>
+        </w:trPr>
+        <w:tc>
+          <w:tcPr>
+            <w:cnfStyle w:val="001000000000" w:firstRow="0" w:lastRow="0" w:firstColumn="1" w:lastColumn="0" w:oddVBand="0" w:evenVBand="0" w:oddHBand="0" w:evenHBand="0" w:firstRowFirstColumn="0" w:firstRowLastColumn="0" w:lastRowFirstColumn="0" w:lastRowLastColumn="0"/>
+            <w:tcW w:w="960" w:type="dxa"/>
+            <w:noWrap/>
+            <w:hideMark/>
+          </w:tcPr>
+          <w:p>
+            <w:pPr>
+              <w:rPr>
+                <w:rFonts w:ascii="Calibri" w:eastAsia="Times New Roman" w:hAnsi="Calibri" w:cs="Calibri"/>
+                <w:color w:val="000000"/>
+              </w:rPr>
+            </w:pPr>
+            <w:proofErr w:type="spellStart"/>
+            <w:r>
+              <w:rPr>
+                <w:rFonts w:ascii="Calibri" w:eastAsia="Times New Roman" w:hAnsi="Calibri" w:cs="Calibri"/>
+                <w:color w:val="000000"/>
+              </w:rPr>
+              <w:t>tos</w:t>
+            </w:r>
+            <w:proofErr w:type="spellEnd"/>
+          </w:p>
+        </w:tc>
+        <w:tc>
+          <w:tcPr>
+            <w:tcW w:w="7520" w:type="dxa"/>
+            <w:noWrap/>
+            <w:hideMark/>
+          </w:tcPr>
+          <w:p>
+            <w:pPr>
+              <w:cnfStyle w:val="000000000000" w:firstRow="0" w:lastRow="0" w:firstColumn="0" w:lastColumn="0" w:oddVBand="0" w:evenVBand="0" w:oddHBand="0" w:evenHBand="0" w:firstRowFirstColumn="0" w:firstRowLastColumn="0" w:lastRowFirstColumn="0" w:lastRowLastColumn="0"/>
+              <w:rPr>
+                <w:rFonts w:ascii="Calibri" w:eastAsia="Times New Roman" w:hAnsi="Calibri" w:cs="Calibri"/>
+                <w:color w:val="000000"/>
+              </w:rPr>
+            </w:pPr>
+            <w:r>
+              <w:rPr>
+                <w:rFonts w:ascii="Calibri" w:eastAsia="Times New Roman" w:hAnsi="Calibri" w:cs="Calibri"/>
+                <w:color w:val="000000"/>
+              </w:rPr>
+              <w:t>Test the IP header's TOS field value</w:t>
+            </w:r>
+          </w:p>
+        </w:tc>
+      </w:tr>
+      <w:tr>
+        <w:trPr>
+          <w:cnfStyle w:val="000000100000" w:firstRow="0" w:lastRow="0" w:firstColumn="0" w:lastColumn="0" w:oddVBand="0" w:evenVBand="0" w:oddHBand="1" w:evenHBand="0" w:firstRowFirstColumn="0" w:firstRowLastColumn="0" w:lastRowFirstColumn="0" w:lastRowLastColumn="0"/>
+          <w:trHeight w:val="300"/>
+        </w:trPr>
+        <w:tc>
+          <w:tcPr>
+            <w:cnfStyle w:val="001000000000" w:firstRow="0" w:lastRow="0" w:firstColumn="1" w:lastColumn="0" w:oddVBand="0" w:evenVBand="0" w:oddHBand="0" w:evenHBand="0" w:firstRowFirstColumn="0" w:firstRowLastColumn="0" w:lastRowFirstColumn="0" w:lastRowLastColumn="0"/>
+            <w:tcW w:w="960" w:type="dxa"/>
+            <w:noWrap/>
+            <w:hideMark/>
+          </w:tcPr>
+          <w:p>
+            <w:pPr>
+              <w:rPr>
+                <w:rFonts w:ascii="Calibri" w:eastAsia="Times New Roman" w:hAnsi="Calibri" w:cs="Calibri"/>
+                <w:color w:val="000000"/>
+              </w:rPr>
+            </w:pPr>
+            <w:r>
+              <w:rPr>
+                <w:rFonts w:ascii="Calibri" w:eastAsia="Times New Roman" w:hAnsi="Calibri" w:cs="Calibri"/>
+                <w:color w:val="000000"/>
+              </w:rPr>
+              <w:t>id</w:t>
+            </w:r>
+          </w:p>
+        </w:tc>
+        <w:tc>
+          <w:tcPr>
+            <w:tcW w:w="7520" w:type="dxa"/>
+            <w:noWrap/>
+            <w:hideMark/>
+          </w:tcPr>
+          <w:p>
+            <w:pPr>
+              <w:cnfStyle w:val="000000100000" w:firstRow="0" w:lastRow="0" w:firstColumn="0" w:lastColumn="0" w:oddVBand="0" w:evenVBand="0" w:oddHBand="1" w:evenHBand="0" w:firstRowFirstColumn="0" w:firstRowLastColumn="0" w:lastRowFirstColumn="0" w:lastRowLastColumn="0"/>
+              <w:rPr>
+                <w:rFonts w:ascii="Calibri" w:eastAsia="Times New Roman" w:hAnsi="Calibri" w:cs="Calibri"/>
+                <w:color w:val="000000"/>
+              </w:rPr>
+            </w:pPr>
+            <w:r>
+              <w:rPr>
+                <w:rFonts w:ascii="Calibri" w:eastAsia="Times New Roman" w:hAnsi="Calibri" w:cs="Calibri"/>
+                <w:color w:val="000000"/>
+              </w:rPr>
+              <w:t>Test the IP header's fragment ID field for a specific value</w:t>
+            </w:r>
+          </w:p>
+        </w:tc>
+      </w:tr>
+      <w:tr>
+        <w:trPr>
+          <w:trHeight w:val="300"/>
+        </w:trPr>
+        <w:tc>
+          <w:tcPr>
+            <w:cnfStyle w:val="001000000000" w:firstRow="0" w:lastRow="0" w:firstColumn="1" w:lastColumn="0" w:oddVBand="0" w:evenVBand="0" w:oddHBand="0" w:evenHBand="0" w:firstRowFirstColumn="0" w:firstRowLastColumn="0" w:lastRowFirstColumn="0" w:lastRowLastColumn="0"/>
+            <w:tcW w:w="960" w:type="dxa"/>
+            <w:noWrap/>
+            <w:hideMark/>
+          </w:tcPr>
+          <w:p>
+            <w:pPr>
+              <w:rPr>
+                <w:rFonts w:ascii="Calibri" w:eastAsia="Times New Roman" w:hAnsi="Calibri" w:cs="Calibri"/>
+                <w:color w:val="000000"/>
+              </w:rPr>
+            </w:pPr>
+            <w:proofErr w:type="spellStart"/>
+            <w:r>
+              <w:rPr>
+                <w:rFonts w:ascii="Calibri" w:eastAsia="Times New Roman" w:hAnsi="Calibri" w:cs="Calibri"/>
+                <w:color w:val="000000"/>
+              </w:rPr>
+              <w:t>fragoffset</w:t>
+            </w:r>
+            <w:proofErr w:type="spellEnd"/>
+          </w:p>
+        </w:tc>
+        <w:tc>
+          <w:tcPr>
+            <w:tcW w:w="7520" w:type="dxa"/>
+            <w:noWrap/>
+            <w:hideMark/>
+          </w:tcPr>
+          <w:p>
+            <w:pPr>
+              <w:cnfStyle w:val="000000000000" w:firstRow="0" w:lastRow="0" w:firstColumn="0" w:lastColumn="0" w:oddVBand="0" w:evenVBand="0" w:oddHBand="0" w:evenHBand="0" w:firstRowFirstColumn="0" w:firstRowLastColumn="0" w:lastRowFirstColumn="0" w:lastRowLastColumn="0"/>
+              <w:rPr>
+                <w:rFonts w:ascii="Calibri" w:eastAsia="Times New Roman" w:hAnsi="Calibri" w:cs="Calibri"/>
+                <w:color w:val="000000"/>
+              </w:rPr>
+            </w:pPr>
+            <w:r>
+              <w:rPr>
+                <w:rFonts w:ascii="Calibri" w:eastAsia="Times New Roman" w:hAnsi="Calibri" w:cs="Calibri"/>
+                <w:color w:val="000000"/>
+              </w:rPr>
+              <w:t>Test the IP fragment offset against a specific value</w:t>
+            </w:r>
+          </w:p>
+        </w:tc>
+      </w:tr>
+      <w:tr>
+        <w:trPr>
+          <w:cnfStyle w:val="000000100000" w:firstRow="0" w:lastRow="0" w:firstColumn="0" w:lastColumn="0" w:oddVBand="0" w:evenVBand="0" w:oddHBand="1" w:evenHBand="0" w:firstRowFirstColumn="0" w:firstRowLastColumn="0" w:lastRowFirstColumn="0" w:lastRowLastColumn="0"/>
+          <w:trHeight w:val="300"/>
+        </w:trPr>
+        <w:tc>
+          <w:tcPr>
+            <w:cnfStyle w:val="001000000000" w:firstRow="0" w:lastRow="0" w:firstColumn="1" w:lastColumn="0" w:oddVBand="0" w:evenVBand="0" w:oddHBand="0" w:evenHBand="0" w:firstRowFirstColumn="0" w:firstRowLastColumn="0" w:lastRowFirstColumn="0" w:lastRowLastColumn="0"/>
+            <w:tcW w:w="960" w:type="dxa"/>
+            <w:noWrap/>
+            <w:hideMark/>
+          </w:tcPr>
+          <w:p>
+            <w:pPr>
+              <w:rPr>
+                <w:rFonts w:ascii="Calibri" w:eastAsia="Times New Roman" w:hAnsi="Calibri" w:cs="Calibri"/>
+                <w:color w:val="000000"/>
+              </w:rPr>
+            </w:pPr>
+            <w:proofErr w:type="spellStart"/>
+            <w:r>
+              <w:rPr>
+                <w:rFonts w:ascii="Calibri" w:eastAsia="Times New Roman" w:hAnsi="Calibri" w:cs="Calibri"/>
+                <w:color w:val="000000"/>
+              </w:rPr>
+              <w:t>fragbits</w:t>
+            </w:r>
+            <w:proofErr w:type="spellEnd"/>
+          </w:p>
+        </w:tc>
+        <w:tc>
+          <w:tcPr>
+            <w:tcW w:w="7520" w:type="dxa"/>
+            <w:noWrap/>
+            <w:hideMark/>
+          </w:tcPr>
+          <w:p>
+            <w:pPr>
+              <w:cnfStyle w:val="000000100000" w:firstRow="0" w:lastRow="0" w:firstColumn="0" w:lastColumn="0" w:oddVBand="0" w:evenVBand="0" w:oddHBand="1" w:evenHBand="0" w:firstRowFirstColumn="0" w:firstRowLastColumn="0" w:lastRowFirstColumn="0" w:lastRowLastColumn="0"/>
+              <w:rPr>
+                <w:rFonts w:ascii="Calibri" w:eastAsia="Times New Roman" w:hAnsi="Calibri" w:cs="Calibri"/>
+                <w:color w:val="000000"/>
+              </w:rPr>
+            </w:pPr>
+            <w:r>
+              <w:rPr>
+                <w:rFonts w:ascii="Calibri" w:eastAsia="Times New Roman" w:hAnsi="Calibri" w:cs="Calibri"/>
+                <w:color w:val="000000"/>
+              </w:rPr>
+              <w:t>Test the fragmentation bits of the IP header</w:t>
+            </w:r>
+          </w:p>
+        </w:tc>
+      </w:tr>
+      <w:tr>
+        <w:trPr>
+          <w:trHeight w:val="300"/>
+        </w:trPr>
+        <w:tc>
+          <w:tcPr>
+            <w:cnfStyle w:val="001000000000" w:firstRow="0" w:lastRow="0" w:firstColumn="1" w:lastColumn="0" w:oddVBand="0" w:evenVBand="0" w:oddHBand="0" w:evenHBand="0" w:firstRowFirstColumn="0" w:firstRowLastColumn="0" w:lastRowFirstColumn="0" w:lastRowLastColumn="0"/>
+            <w:tcW w:w="960" w:type="dxa"/>
+            <w:noWrap/>
+            <w:hideMark/>
+          </w:tcPr>
+          <w:p>
+            <w:pPr>
+              <w:rPr>
+                <w:rFonts w:ascii="Calibri" w:eastAsia="Times New Roman" w:hAnsi="Calibri" w:cs="Calibri"/>
+                <w:color w:val="000000"/>
+              </w:rPr>
+            </w:pPr>
+            <w:r>
+              <w:rPr>
+                <w:rFonts w:ascii="Calibri" w:eastAsia="Times New Roman" w:hAnsi="Calibri" w:cs="Calibri"/>
+                <w:color w:val="000000"/>
+              </w:rPr>
+              <w:t>flags</w:t>
+            </w:r>
+          </w:p>
+        </w:tc>
+        <w:tc>
+          <w:tcPr>
+            <w:tcW w:w="7520" w:type="dxa"/>
+            <w:noWrap/>
+            <w:hideMark/>
+          </w:tcPr>
+          <w:p>
+            <w:pPr>
+              <w:cnfStyle w:val="000000000000" w:firstRow="0" w:lastRow="0" w:firstColumn="0" w:lastColumn="0" w:oddVBand="0" w:evenVBand="0" w:oddHBand="0" w:evenHBand="0" w:firstRowFirstColumn="0" w:firstRowLastColumn="0" w:lastRowFirstColumn="0" w:lastRowLastColumn="0"/>
+              <w:rPr>
+                <w:rFonts w:ascii="Calibri" w:eastAsia="Times New Roman" w:hAnsi="Calibri" w:cs="Calibri"/>
+                <w:color w:val="000000"/>
+              </w:rPr>
+            </w:pPr>
+            <w:proofErr w:type="spellStart"/>
+            <w:r>
+              <w:rPr>
+                <w:rFonts w:ascii="Calibri" w:eastAsia="Times New Roman" w:hAnsi="Calibri" w:cs="Calibri"/>
+                <w:color w:val="000000"/>
+              </w:rPr>
+              <w:t>Tes</w:t>
+            </w:r>
+            <w:proofErr w:type="spellEnd"/>
+            <w:r>
+              <w:rPr>
+                <w:rFonts w:ascii="Calibri" w:eastAsia="Times New Roman" w:hAnsi="Calibri" w:cs="Calibri"/>
+                <w:color w:val="000000"/>
+              </w:rPr>
+              <w:t xml:space="preserve"> the TCP flags for certain value</w:t>
+            </w:r>
+          </w:p>
+        </w:tc>
+      </w:tr>
+      <w:tr>
+        <w:trPr>
+          <w:cnfStyle w:val="000000100000" w:firstRow="0" w:lastRow="0" w:firstColumn="0" w:lastColumn="0" w:oddVBand="0" w:evenVBand="0" w:oddHBand="1" w:evenHBand="0" w:firstRowFirstColumn="0" w:firstRowLastColumn="0" w:lastRowFirstColumn="0" w:lastRowLastColumn="0"/>
+          <w:trHeight w:val="300"/>
+        </w:trPr>
+        <w:tc>
+          <w:tcPr>
+            <w:cnfStyle w:val="001000000000" w:firstRow="0" w:lastRow="0" w:firstColumn="1" w:lastColumn="0" w:oddVBand="0" w:evenVBand="0" w:oddHBand="0" w:evenHBand="0" w:firstRowFirstColumn="0" w:firstRowLastColumn="0" w:lastRowFirstColumn="0" w:lastRowLastColumn="0"/>
+            <w:tcW w:w="960" w:type="dxa"/>
+            <w:noWrap/>
+            <w:hideMark/>
+          </w:tcPr>
+          <w:p>
+            <w:pPr>
+              <w:rPr>
+                <w:rFonts w:ascii="Calibri" w:eastAsia="Times New Roman" w:hAnsi="Calibri" w:cs="Calibri"/>
+                <w:color w:val="000000"/>
+              </w:rPr>
+            </w:pPr>
+            <w:proofErr w:type="spellStart"/>
+            <w:r>
+              <w:rPr>
+                <w:rFonts w:ascii="Calibri" w:eastAsia="Times New Roman" w:hAnsi="Calibri" w:cs="Calibri"/>
+                <w:color w:val="000000"/>
+              </w:rPr>
+              <w:t>seq</w:t>
+            </w:r>
+            <w:proofErr w:type="spellEnd"/>
+          </w:p>
+        </w:tc>
+        <w:tc>
+          <w:tcPr>
+            <w:tcW w:w="7520" w:type="dxa"/>
+            <w:noWrap/>
+            <w:hideMark/>
+          </w:tcPr>
+          <w:p>
+            <w:pPr>
+              <w:cnfStyle w:val="000000100000" w:firstRow="0" w:lastRow="0" w:firstColumn="0" w:lastColumn="0" w:oddVBand="0" w:evenVBand="0" w:oddHBand="1" w:evenHBand="0" w:firstRowFirstColumn="0" w:firstRowLastColumn="0" w:lastRowFirstColumn="0" w:lastRowLastColumn="0"/>
+              <w:rPr>
+                <w:rFonts w:ascii="Calibri" w:eastAsia="Times New Roman" w:hAnsi="Calibri" w:cs="Calibri"/>
+                <w:color w:val="000000"/>
+              </w:rPr>
+            </w:pPr>
+            <w:r>
+              <w:rPr>
+                <w:rFonts w:ascii="Calibri" w:eastAsia="Times New Roman" w:hAnsi="Calibri" w:cs="Calibri"/>
+                <w:color w:val="000000"/>
+              </w:rPr>
+              <w:t>Test the TCP sequence number against a value</w:t>
+            </w:r>
+          </w:p>
+        </w:tc>
+      </w:tr>
+      <w:tr>
+        <w:trPr>
+          <w:trHeight w:val="300"/>
+        </w:trPr>
+        <w:tc>
+          <w:tcPr>
+            <w:cnfStyle w:val="001000000000" w:firstRow="0" w:lastRow="0" w:firstColumn="1" w:lastColumn="0" w:oddVBand="0" w:evenVBand="0" w:oddHBand="0" w:evenHBand="0" w:firstRowFirstColumn="0" w:firstRowLastColumn="0" w:lastRowFirstColumn="0" w:lastRowLastColumn="0"/>
+            <w:tcW w:w="960" w:type="dxa"/>
+            <w:noWrap/>
+            <w:hideMark/>
+          </w:tcPr>
+          <w:p>
+            <w:pPr>
+              <w:rPr>
+                <w:rFonts w:ascii="Calibri" w:eastAsia="Times New Roman" w:hAnsi="Calibri" w:cs="Calibri"/>
+                <w:color w:val="000000"/>
+              </w:rPr>
+            </w:pPr>
+            <w:r>
+              <w:rPr>
+                <w:rFonts w:ascii="Calibri" w:eastAsia="Times New Roman" w:hAnsi="Calibri" w:cs="Calibri"/>
+                <w:color w:val="000000"/>
+              </w:rPr>
+              <w:t>ack</w:t>
+            </w:r>
+          </w:p>
+        </w:tc>
+        <w:tc>
+          <w:tcPr>
+            <w:tcW w:w="7520" w:type="dxa"/>
+            <w:noWrap/>
+            <w:hideMark/>
+          </w:tcPr>
+          <w:p>
+            <w:pPr>
+              <w:cnfStyle w:val="000000000000" w:firstRow="0" w:lastRow="0" w:firstColumn="0" w:lastColumn="0" w:oddVBand="0" w:evenVBand="0" w:oddHBand="0" w:evenHBand="0" w:firstRowFirstColumn="0" w:firstRowLastColumn="0" w:lastRowFirstColumn="0" w:lastRowLastColumn="0"/>
+              <w:rPr>
+                <w:rFonts w:ascii="Calibri" w:eastAsia="Times New Roman" w:hAnsi="Calibri" w:cs="Calibri"/>
+                <w:color w:val="000000"/>
+              </w:rPr>
+            </w:pPr>
+            <w:r>
+              <w:rPr>
+                <w:rFonts w:ascii="Calibri" w:eastAsia="Times New Roman" w:hAnsi="Calibri" w:cs="Calibri"/>
+                <w:color w:val="000000"/>
+              </w:rPr>
+              <w:t>Test the TCP acknowledgement field for a specific value</w:t>
+            </w:r>
+          </w:p>
+        </w:tc>
+      </w:tr>
+      <w:tr>
+        <w:trPr>
+          <w:cnfStyle w:val="000000100000" w:firstRow="0" w:lastRow="0" w:firstColumn="0" w:lastColumn="0" w:oddVBand="0" w:evenVBand="0" w:oddHBand="1" w:evenHBand="0" w:firstRowFirstColumn="0" w:firstRowLastColumn="0" w:lastRowFirstColumn="0" w:lastRowLastColumn="0"/>
+          <w:trHeight w:val="300"/>
+        </w:trPr>
+        <w:tc>
+          <w:tcPr>
+            <w:cnfStyle w:val="001000000000" w:firstRow="0" w:lastRow="0" w:firstColumn="1" w:lastColumn="0" w:oddVBand="0" w:evenVBand="0" w:oddHBand="0" w:evenHBand="0" w:firstRowFirstColumn="0" w:firstRowLastColumn="0" w:lastRowFirstColumn="0" w:lastRowLastColumn="0"/>
+            <w:tcW w:w="960" w:type="dxa"/>
+            <w:noWrap/>
+            <w:hideMark/>
+          </w:tcPr>
+          <w:p>
+            <w:pPr>
+              <w:rPr>
+                <w:rFonts w:ascii="Calibri" w:eastAsia="Times New Roman" w:hAnsi="Calibri" w:cs="Calibri"/>
+                <w:color w:val="000000"/>
+              </w:rPr>
+            </w:pPr>
+            <w:proofErr w:type="spellStart"/>
+            <w:r>
+              <w:rPr>
+                <w:rFonts w:ascii="Calibri" w:eastAsia="Times New Roman" w:hAnsi="Calibri" w:cs="Calibri"/>
+                <w:color w:val="000000"/>
+              </w:rPr>
+              <w:t>itype</w:t>
+            </w:r>
+            <w:proofErr w:type="spellEnd"/>
+          </w:p>
+        </w:tc>
+        <w:tc>
+          <w:tcPr>
+            <w:tcW w:w="7520" w:type="dxa"/>
+            <w:noWrap/>
+            <w:hideMark/>
+          </w:tcPr>
+          <w:p>
+            <w:pPr>
+              <w:cnfStyle w:val="000000100000" w:firstRow="0" w:lastRow="0" w:firstColumn="0" w:lastColumn="0" w:oddVBand="0" w:evenVBand="0" w:oddHBand="1" w:evenHBand="0" w:firstRowFirstColumn="0" w:firstRowLastColumn="0" w:lastRowFirstColumn="0" w:lastRowLastColumn="0"/>
+              <w:rPr>
+                <w:rFonts w:ascii="Calibri" w:eastAsia="Times New Roman" w:hAnsi="Calibri" w:cs="Calibri"/>
+                <w:color w:val="000000"/>
+              </w:rPr>
+            </w:pPr>
+            <w:r>
+              <w:rPr>
+                <w:rFonts w:ascii="Calibri" w:eastAsia="Times New Roman" w:hAnsi="Calibri" w:cs="Calibri"/>
+                <w:color w:val="000000"/>
+              </w:rPr>
+              <w:t>Test the ICMP type field against a specific value</w:t>
+            </w:r>
+          </w:p>
+        </w:tc>
+      </w:tr>
+      <w:tr>
+        <w:trPr>
+          <w:trHeight w:val="300"/>
+        </w:trPr>
+        <w:tc>
+          <w:tcPr>
+            <w:cnfStyle w:val="001000000000" w:firstRow="0" w:lastRow="0" w:firstColumn="1" w:lastColumn="0" w:oddVBand="0" w:evenVBand="0" w:oddHBand="0" w:evenHBand="0" w:firstRowFirstColumn="0" w:firstRowLastColumn="0" w:lastRowFirstColumn="0" w:lastRowLastColumn="0"/>
+            <w:tcW w:w="960" w:type="dxa"/>
+            <w:noWrap/>
+            <w:hideMark/>
+          </w:tcPr>
+          <w:p>
+            <w:pPr>
+              <w:rPr>
+                <w:rFonts w:ascii="Calibri" w:eastAsia="Times New Roman" w:hAnsi="Calibri" w:cs="Calibri"/>
+                <w:color w:val="000000"/>
+              </w:rPr>
+            </w:pPr>
+            <w:proofErr w:type="spellStart"/>
+            <w:r>
+              <w:rPr>
+                <w:rFonts w:ascii="Calibri" w:eastAsia="Times New Roman" w:hAnsi="Calibri" w:cs="Calibri"/>
+                <w:color w:val="000000"/>
+              </w:rPr>
+              <w:t>icode</w:t>
+            </w:r>
+            <w:proofErr w:type="spellEnd"/>
+          </w:p>
+        </w:tc>
+        <w:tc>
+          <w:tcPr>
+            <w:tcW w:w="7520" w:type="dxa"/>
+            <w:noWrap/>
+            <w:hideMark/>
+          </w:tcPr>
+          <w:p>
+            <w:pPr>
+              <w:cnfStyle w:val="000000000000" w:firstRow="0" w:lastRow="0" w:firstColumn="0" w:lastColumn="0" w:oddVBand="0" w:evenVBand="0" w:oddHBand="0" w:evenHBand="0" w:firstRowFirstColumn="0" w:firstRowLastColumn="0" w:lastRowFirstColumn="0" w:lastRowLastColumn="0"/>
+              <w:rPr>
+                <w:rFonts w:ascii="Calibri" w:eastAsia="Times New Roman" w:hAnsi="Calibri" w:cs="Calibri"/>
+                <w:color w:val="000000"/>
+              </w:rPr>
+            </w:pPr>
+            <w:r>
+              <w:rPr>
+                <w:rFonts w:ascii="Calibri" w:eastAsia="Times New Roman" w:hAnsi="Calibri" w:cs="Calibri"/>
+                <w:color w:val="000000"/>
+              </w:rPr>
+              <w:t>Test the ICMP code field against a specific value</w:t>
+            </w:r>
+          </w:p>
+        </w:tc>
+      </w:tr>
+      <w:tr>
+        <w:trPr>
+          <w:cnfStyle w:val="000000100000" w:firstRow="0" w:lastRow="0" w:firstColumn="0" w:lastColumn="0" w:oddVBand="0" w:evenVBand="0" w:oddHBand="1" w:evenHBand="0" w:firstRowFirstColumn="0" w:firstRowLastColumn="0" w:lastRowFirstColumn="0" w:lastRowLastColumn="0"/>
+          <w:trHeight w:val="300"/>
+        </w:trPr>
+        <w:tc>
+          <w:tcPr>
+            <w:cnfStyle w:val="001000000000" w:firstRow="0" w:lastRow="0" w:firstColumn="1" w:lastColumn="0" w:oddVBand="0" w:evenVBand="0" w:oddHBand="0" w:evenHBand="0" w:firstRowFirstColumn="0" w:firstRowLastColumn="0" w:lastRowFirstColumn="0" w:lastRowLastColumn="0"/>
+            <w:tcW w:w="960" w:type="dxa"/>
+            <w:noWrap/>
+            <w:hideMark/>
+          </w:tcPr>
+          <w:p>
+            <w:pPr>
+              <w:rPr>
+                <w:rFonts w:ascii="Calibri" w:eastAsia="Times New Roman" w:hAnsi="Calibri" w:cs="Calibri"/>
+                <w:color w:val="000000"/>
+              </w:rPr>
+            </w:pPr>
+            <w:r>
+              <w:rPr>
+                <w:rFonts w:ascii="Calibri" w:eastAsia="Times New Roman" w:hAnsi="Calibri" w:cs="Calibri"/>
+                <w:color w:val="000000"/>
+              </w:rPr>
+              <w:t>content</w:t>
+            </w:r>
+          </w:p>
+        </w:tc>
+        <w:tc>
+          <w:tcPr>
+            <w:tcW w:w="7520" w:type="dxa"/>
+            <w:noWrap/>
+            <w:hideMark/>
+          </w:tcPr>
+          <w:p>
+            <w:pPr>
+              <w:cnfStyle w:val="000000100000" w:firstRow="0" w:lastRow="0" w:firstColumn="0" w:lastColumn="0" w:oddVBand="0" w:evenVBand="0" w:oddHBand="1" w:evenHBand="0" w:firstRowFirstColumn="0" w:firstRowLastColumn="0" w:lastRowFirstColumn="0" w:lastRowLastColumn="0"/>
+              <w:rPr>
+                <w:rFonts w:ascii="Calibri" w:eastAsia="Times New Roman" w:hAnsi="Calibri" w:cs="Calibri"/>
+                <w:color w:val="000000"/>
+              </w:rPr>
+            </w:pPr>
+            <w:r>
+              <w:rPr>
+                <w:rFonts w:ascii="Calibri" w:eastAsia="Times New Roman" w:hAnsi="Calibri" w:cs="Calibri"/>
+                <w:color w:val="000000"/>
+              </w:rPr>
+              <w:t>Search for a patter in the packet's payload</w:t>
+            </w:r>
+          </w:p>
+        </w:tc>
+      </w:tr>
+      <w:tr>
+        <w:trPr>
+          <w:trHeight w:val="300"/>
+        </w:trPr>
+        <w:tc>
+          <w:tcPr>
+            <w:cnfStyle w:val="001000000000" w:firstRow="0" w:lastRow="0" w:firstColumn="1" w:lastColumn="0" w:oddVBand="0" w:evenVBand="0" w:oddHBand="0" w:evenHBand="0" w:firstRowFirstColumn="0" w:firstRowLastColumn="0" w:lastRowFirstColumn="0" w:lastRowLastColumn="0"/>
+            <w:tcW w:w="960" w:type="dxa"/>
+            <w:noWrap/>
+            <w:hideMark/>
+          </w:tcPr>
+          <w:p>
+            <w:pPr>
+              <w:rPr>
+                <w:rFonts w:ascii="Calibri" w:eastAsia="Times New Roman" w:hAnsi="Calibri" w:cs="Calibri"/>
+                <w:color w:val="000000"/>
+              </w:rPr>
+            </w:pPr>
+            <w:proofErr w:type="spellStart"/>
+            <w:r>
+              <w:rPr>
+                <w:rFonts w:ascii="Calibri" w:eastAsia="Times New Roman" w:hAnsi="Calibri" w:cs="Calibri"/>
+                <w:color w:val="000000"/>
+              </w:rPr>
+              <w:t>sameip</w:t>
+            </w:r>
+            <w:proofErr w:type="spellEnd"/>
+          </w:p>
+        </w:tc>
+        <w:tc>
+          <w:tcPr>
+            <w:tcW w:w="7520" w:type="dxa"/>
+            <w:noWrap/>
+            <w:hideMark/>
+          </w:tcPr>
+          <w:p>
+            <w:pPr>
+              <w:cnfStyle w:val="000000000000" w:firstRow="0" w:lastRow="0" w:firstColumn="0" w:lastColumn="0" w:oddVBand="0" w:evenVBand="0" w:oddHBand="0" w:evenHBand="0" w:firstRowFirstColumn="0" w:firstRowLastColumn="0" w:lastRowFirstColumn="0" w:lastRowLastColumn="0"/>
+              <w:rPr>
+                <w:rFonts w:ascii="Calibri" w:eastAsia="Times New Roman" w:hAnsi="Calibri" w:cs="Calibri"/>
+                <w:color w:val="000000"/>
+              </w:rPr>
+            </w:pPr>
+            <w:r>
+              <w:rPr>
+                <w:rFonts w:ascii="Calibri" w:eastAsia="Times New Roman" w:hAnsi="Calibri" w:cs="Calibri"/>
+                <w:color w:val="000000"/>
+              </w:rPr>
+              <w:t>Determines if source IP equals the destination IP</w:t>
+            </w:r>
+          </w:p>
+        </w:tc>
+      </w:tr>
+      <w:tr>
+        <w:trPr>
+          <w:cnfStyle w:val="000000100000" w:firstRow="0" w:lastRow="0" w:firstColumn="0" w:lastColumn="0" w:oddVBand="0" w:evenVBand="0" w:oddHBand="1" w:evenHBand="0" w:firstRowFirstColumn="0" w:firstRowLastColumn="0" w:lastRowFirstColumn="0" w:lastRowLastColumn="0"/>
+          <w:trHeight w:val="300"/>
+        </w:trPr>
+        <w:tc>
+          <w:tcPr>
+            <w:cnfStyle w:val="001000000000" w:firstRow="0" w:lastRow="0" w:firstColumn="1" w:lastColumn="0" w:oddVBand="0" w:evenVBand="0" w:oddHBand="0" w:evenHBand="0" w:firstRowFirstColumn="0" w:firstRowLastColumn="0" w:lastRowFirstColumn="0" w:lastRowLastColumn="0"/>
+            <w:tcW w:w="960" w:type="dxa"/>
+            <w:noWrap/>
+            <w:hideMark/>
+          </w:tcPr>
+          <w:p>
+            <w:pPr>
+              <w:rPr>
+                <w:rFonts w:ascii="Calibri" w:eastAsia="Times New Roman" w:hAnsi="Calibri" w:cs="Calibri"/>
+                <w:color w:val="000000"/>
+              </w:rPr>
+            </w:pPr>
+            <w:proofErr w:type="spellStart"/>
+            <w:r>
+              <w:rPr>
+                <w:rFonts w:ascii="Calibri" w:eastAsia="Times New Roman" w:hAnsi="Calibri" w:cs="Calibri"/>
+                <w:color w:val="000000"/>
+              </w:rPr>
+              <w:t>sid</w:t>
+            </w:r>
+            <w:proofErr w:type="spellEnd"/>
+          </w:p>
+        </w:tc>
+        <w:tc>
+          <w:tcPr>
+            <w:tcW w:w="7520" w:type="dxa"/>
+            <w:noWrap/>
+            <w:hideMark/>
+          </w:tcPr>
+          <w:p>
+            <w:pPr>
+              <w:cnfStyle w:val="000000100000" w:firstRow="0" w:lastRow="0" w:firstColumn="0" w:lastColumn="0" w:oddVBand="0" w:evenVBand="0" w:oddHBand="1" w:evenHBand="0" w:firstRowFirstColumn="0" w:firstRowLastColumn="0" w:lastRowFirstColumn="0" w:lastRowLastColumn="0"/>
+              <w:rPr>
+                <w:rFonts w:ascii="Calibri" w:eastAsia="Times New Roman" w:hAnsi="Calibri" w:cs="Calibri"/>
+                <w:color w:val="000000"/>
+              </w:rPr>
+            </w:pPr>
+            <w:r>
+              <w:rPr>
+                <w:rFonts w:ascii="Calibri" w:eastAsia="Times New Roman" w:hAnsi="Calibri" w:cs="Calibri"/>
+                <w:color w:val="000000"/>
+              </w:rPr>
+              <w:t>A unique integer identifying the rule</w:t>
+            </w:r>
+          </w:p>
+        </w:tc>
+      </w:tr>
+    </w:tbl>
+    <w:p>
+      <w:pPr>
+        <w:rPr>
+          <w:rFonts w:ascii="Times New Roman" w:hAnsi="Times New Roman" w:cs="Times New Roman"/>
+          <w:sz w:val="24"/>
+        </w:rPr>
+      </w:pPr>
+    </w:p>
+    <w:p>
+      <w:pPr>
+        <w:rPr>
+          <w:rFonts w:ascii="Times New Roman" w:hAnsi="Times New Roman" w:cs="Times New Roman"/>
+          <w:sz w:val="24"/>
+        </w:rPr>
+      </w:pPr>
+      <w:r>
+        <w:rPr>
+          <w:rFonts w:ascii="Times New Roman" w:hAnsi="Times New Roman" w:cs="Times New Roman"/>
+          <w:sz w:val="24"/>
+        </w:rPr>
+        <w:t xml:space="preserve">Each </w:t>
+      </w:r>
+      <w:r>
+        <w:rPr>
+          <w:rFonts w:ascii="Times New Roman" w:hAnsi="Times New Roman" w:cs="Times New Roman"/>
+          <w:sz w:val="24"/>
+        </w:rPr>
+        <w:t xml:space="preserve">option has its own variable with the same name in the class, and is set to the argument of the option, or just to enabled if there is no argument.   </w:t>
+      </w:r>
+      <w:r>
+        <w:rPr>
+          <w:rFonts w:ascii="Times New Roman" w:hAnsi="Times New Roman" w:cs="Times New Roman"/>
+          <w:sz w:val="24"/>
+        </w:rPr>
+        <w:t xml:space="preserve">The function </w:t>
+      </w:r>
+      <w:proofErr w:type="spellStart"/>
+      <w:r>
+        <w:rPr>
+          <w:rFonts w:ascii="Times New Roman" w:hAnsi="Times New Roman" w:cs="Times New Roman"/>
+          <w:sz w:val="24"/>
+        </w:rPr>
+        <w:t>CheckMatchingTCP</w:t>
+      </w:r>
+      <w:proofErr w:type="spellEnd"/>
+      <w:r>
+        <w:rPr>
+          <w:rFonts w:ascii="Times New Roman" w:hAnsi="Times New Roman" w:cs="Times New Roman"/>
+          <w:sz w:val="24"/>
+        </w:rPr>
+        <w:t xml:space="preserve"> receives the value of a </w:t>
+      </w:r>
+      <w:proofErr w:type="spellStart"/>
+      <w:r>
+        <w:rPr>
+          <w:rFonts w:ascii="Times New Roman" w:hAnsi="Times New Roman" w:cs="Times New Roman"/>
+          <w:sz w:val="24"/>
+        </w:rPr>
+        <w:t>TCPParser</w:t>
+      </w:r>
+      <w:proofErr w:type="spellEnd"/>
+      <w:r>
+        <w:rPr>
+          <w:rFonts w:ascii="Times New Roman" w:hAnsi="Times New Roman" w:cs="Times New Roman"/>
+          <w:sz w:val="24"/>
+        </w:rPr>
+        <w:t xml:space="preserve"> object</w:t>
+      </w:r>
+      <w:r>
+        <w:rPr>
+          <w:rFonts w:ascii="Times New Roman" w:hAnsi="Times New Roman" w:cs="Times New Roman"/>
+          <w:sz w:val="24"/>
+        </w:rPr>
+        <w:t>,</w:t>
+      </w:r>
+      <w:r>
+        <w:rPr>
+          <w:rFonts w:ascii="Times New Roman" w:hAnsi="Times New Roman" w:cs="Times New Roman"/>
+          <w:sz w:val="24"/>
+        </w:rPr>
+        <w:t xml:space="preserve"> which is a </w:t>
+      </w:r>
+      <w:proofErr w:type="spellStart"/>
+      <w:r>
+        <w:rPr>
+          <w:rFonts w:ascii="Times New Roman" w:hAnsi="Times New Roman" w:cs="Times New Roman"/>
+          <w:sz w:val="24"/>
+        </w:rPr>
+        <w:t>tcp</w:t>
+      </w:r>
+      <w:proofErr w:type="spellEnd"/>
+      <w:r>
+        <w:rPr>
+          <w:rFonts w:ascii="Times New Roman" w:hAnsi="Times New Roman" w:cs="Times New Roman"/>
+          <w:sz w:val="24"/>
+        </w:rPr>
+        <w:t xml:space="preserve"> packet</w:t>
+      </w:r>
+      <w:r>
+        <w:rPr>
+          <w:rFonts w:ascii="Times New Roman" w:hAnsi="Times New Roman" w:cs="Times New Roman"/>
+          <w:sz w:val="24"/>
+        </w:rPr>
+        <w:t xml:space="preserve">.  The function will then compare the </w:t>
+      </w:r>
+      <w:proofErr w:type="spellStart"/>
+      <w:r>
+        <w:rPr>
+          <w:rFonts w:ascii="Times New Roman" w:hAnsi="Times New Roman" w:cs="Times New Roman"/>
+          <w:sz w:val="24"/>
+        </w:rPr>
+        <w:t>tcp</w:t>
+      </w:r>
+      <w:proofErr w:type="spellEnd"/>
+      <w:r>
+        <w:rPr>
+          <w:rFonts w:ascii="Times New Roman" w:hAnsi="Times New Roman" w:cs="Times New Roman"/>
+          <w:sz w:val="24"/>
+        </w:rPr>
+        <w:t xml:space="preserve"> packet to any of the set options, if it matches all the set options it will return true, otherwise a false.  The options it checks for sequence</w:t>
+      </w:r>
+      <w:r>
+        <w:rPr>
+          <w:rFonts w:ascii="Times New Roman" w:hAnsi="Times New Roman" w:cs="Times New Roman"/>
+          <w:sz w:val="24"/>
+        </w:rPr>
+        <w:t xml:space="preserve">, flags, or acknowledgement.  </w:t>
+      </w:r>
+    </w:p>
+    <w:p>
+      <w:pPr>
+        <w:rPr>
+          <w:rFonts w:ascii="Times New Roman" w:hAnsi="Times New Roman" w:cs="Times New Roman"/>
+          <w:sz w:val="24"/>
+        </w:rPr>
+      </w:pPr>
+      <w:r>
+        <w:rPr>
+          <w:rFonts w:ascii="Times New Roman" w:hAnsi="Times New Roman" w:cs="Times New Roman"/>
+          <w:sz w:val="24"/>
+        </w:rPr>
+        <w:tab/>
+      </w:r>
+      <w:r>
+        <w:rPr>
+          <w:rFonts w:ascii="Times New Roman" w:hAnsi="Times New Roman" w:cs="Times New Roman"/>
+          <w:sz w:val="24"/>
+        </w:rPr>
+        <w:t xml:space="preserve">The </w:t>
+      </w:r>
+      <w:proofErr w:type="spellStart"/>
+      <w:r>
+        <w:rPr>
+          <w:rFonts w:ascii="Times New Roman" w:hAnsi="Times New Roman" w:cs="Times New Roman"/>
+          <w:sz w:val="24"/>
+        </w:rPr>
+        <w:t>tcp</w:t>
+      </w:r>
+      <w:proofErr w:type="spellEnd"/>
+      <w:r>
+        <w:rPr>
+          <w:rFonts w:ascii="Times New Roman" w:hAnsi="Times New Roman" w:cs="Times New Roman"/>
+          <w:sz w:val="24"/>
+        </w:rPr>
+        <w:t xml:space="preserve"> flags options requires more processing then some of the other options.  The way that it is checked is that </w:t>
+      </w:r>
+      <w:r>
+        <w:rPr>
+          <w:rFonts w:ascii="Times New Roman" w:hAnsi="Times New Roman" w:cs="Times New Roman"/>
+          <w:sz w:val="24"/>
+        </w:rPr>
+        <w:t xml:space="preserve">a mask is created with the flags that are sent in as an argument.  Then when it comes time to compare the </w:t>
+      </w:r>
+      <w:proofErr w:type="spellStart"/>
+      <w:r>
+        <w:rPr>
+          <w:rFonts w:ascii="Times New Roman" w:hAnsi="Times New Roman" w:cs="Times New Roman"/>
+          <w:sz w:val="24"/>
+        </w:rPr>
+        <w:t>tcp</w:t>
+      </w:r>
+      <w:proofErr w:type="spellEnd"/>
+      <w:r>
+        <w:rPr>
+          <w:rFonts w:ascii="Times New Roman" w:hAnsi="Times New Roman" w:cs="Times New Roman"/>
+          <w:sz w:val="24"/>
+        </w:rPr>
+        <w:t xml:space="preserve"> flags, the flags of the </w:t>
+      </w:r>
+      <w:proofErr w:type="spellStart"/>
+      <w:r>
+        <w:rPr>
+          <w:rFonts w:ascii="Times New Roman" w:hAnsi="Times New Roman" w:cs="Times New Roman"/>
+          <w:sz w:val="24"/>
+        </w:rPr>
+        <w:t>tcp</w:t>
+      </w:r>
+      <w:proofErr w:type="spellEnd"/>
+      <w:r>
+        <w:rPr>
+          <w:rFonts w:ascii="Times New Roman" w:hAnsi="Times New Roman" w:cs="Times New Roman"/>
+          <w:sz w:val="24"/>
+        </w:rPr>
+        <w:t xml:space="preserve"> packet are retrieved</w:t>
+      </w:r>
+      <w:r>
+        <w:rPr>
+          <w:rFonts w:ascii="Times New Roman" w:hAnsi="Times New Roman" w:cs="Times New Roman"/>
+          <w:sz w:val="24"/>
+        </w:rPr>
+        <w:t xml:space="preserve"> and </w:t>
+      </w:r>
+      <w:proofErr w:type="spellStart"/>
+      <w:r>
+        <w:rPr>
+          <w:rFonts w:ascii="Times New Roman" w:hAnsi="Times New Roman" w:cs="Times New Roman"/>
+          <w:sz w:val="24"/>
+        </w:rPr>
+        <w:t>anded</w:t>
+      </w:r>
+      <w:proofErr w:type="spellEnd"/>
+      <w:r>
+        <w:rPr>
+          <w:rFonts w:ascii="Times New Roman" w:hAnsi="Times New Roman" w:cs="Times New Roman"/>
+          <w:sz w:val="24"/>
+        </w:rPr>
+        <w:t xml:space="preserve"> </w:t>
+      </w:r>
+      <w:r>
+        <w:rPr>
+          <w:rFonts w:ascii="Times New Roman" w:hAnsi="Times New Roman" w:cs="Times New Roman"/>
+          <w:sz w:val="24"/>
+        </w:rPr>
+        <w:lastRenderedPageBreak/>
+        <w:t>with the masked.  A</w:t>
+      </w:r>
+      <w:r>
+        <w:rPr>
+          <w:rFonts w:ascii="Times New Roman" w:hAnsi="Times New Roman" w:cs="Times New Roman"/>
+          <w:sz w:val="24"/>
+        </w:rPr>
+        <w:t xml:space="preserve">ccording to </w:t>
+      </w:r>
+      <w:r>
+        <w:rPr>
+          <w:rFonts w:ascii="Times New Roman" w:hAnsi="Times New Roman" w:cs="Times New Roman"/>
+          <w:sz w:val="24"/>
+        </w:rPr>
+        <w:t xml:space="preserve">what the </w:t>
+      </w:r>
+      <w:r>
+        <w:rPr>
+          <w:rFonts w:ascii="Times New Roman" w:hAnsi="Times New Roman" w:cs="Times New Roman"/>
+          <w:sz w:val="24"/>
+        </w:rPr>
+        <w:t xml:space="preserve">modifier was set with the option different end values are checked.  If the modifier </w:t>
+      </w:r>
+      <w:r>
+        <w:rPr>
+          <w:rFonts w:ascii="Times New Roman" w:hAnsi="Times New Roman" w:cs="Times New Roman"/>
+          <w:sz w:val="24"/>
+        </w:rPr>
+        <w:t>+ is set, then it checks if the result is equal to the original mask</w:t>
+      </w:r>
+      <w:r>
+        <w:rPr>
+          <w:rFonts w:ascii="Times New Roman" w:hAnsi="Times New Roman" w:cs="Times New Roman"/>
+          <w:sz w:val="24"/>
+        </w:rPr>
+        <w:t xml:space="preserve">, if it is then there’s a match, if not then there is no match.  If the modifier </w:t>
+      </w:r>
+      <w:r>
+        <w:rPr>
+          <w:rFonts w:ascii="Times New Roman" w:hAnsi="Times New Roman" w:cs="Times New Roman"/>
+          <w:sz w:val="24"/>
+        </w:rPr>
+        <w:t xml:space="preserve">* is set, then it checks if the result is greater than 0, if it is then then there’s a match, if not then there is no match.  If the </w:t>
+      </w:r>
+      <w:proofErr w:type="gramStart"/>
+      <w:r>
+        <w:rPr>
+          <w:rFonts w:ascii="Times New Roman" w:hAnsi="Times New Roman" w:cs="Times New Roman"/>
+          <w:sz w:val="24"/>
+        </w:rPr>
+        <w:t xml:space="preserve">modifier </w:t>
+      </w:r>
+      <w:r>
+        <w:rPr>
+          <w:rFonts w:ascii="Times New Roman" w:hAnsi="Times New Roman" w:cs="Times New Roman"/>
+          <w:sz w:val="24"/>
+        </w:rPr>
+        <w:t>!</w:t>
+      </w:r>
+      <w:proofErr w:type="gramEnd"/>
+      <w:r>
+        <w:rPr>
+          <w:rFonts w:ascii="Times New Roman" w:hAnsi="Times New Roman" w:cs="Times New Roman"/>
+          <w:sz w:val="24"/>
+        </w:rPr>
+        <w:t xml:space="preserve"> is set, then it checks if the result is equal to 0</w:t>
+      </w:r>
+      <w:r>
+        <w:rPr>
+          <w:rFonts w:ascii="Times New Roman" w:hAnsi="Times New Roman" w:cs="Times New Roman"/>
+          <w:sz w:val="24"/>
+        </w:rPr>
+        <w:t>, if it is then there’s a match, if not then there is no match.</w:t>
+      </w:r>
+    </w:p>
+    <w:p>
+      <w:pPr>
+        <w:rPr>
+          <w:rFonts w:ascii="Times New Roman" w:hAnsi="Times New Roman" w:cs="Times New Roman"/>
+          <w:sz w:val="24"/>
+        </w:rPr>
+      </w:pPr>
+      <w:r>
+        <w:rPr>
+          <w:rFonts w:ascii="Times New Roman" w:hAnsi="Times New Roman" w:cs="Times New Roman"/>
+          <w:sz w:val="24"/>
+        </w:rPr>
+        <w:tab/>
+        <w:t xml:space="preserve">The </w:t>
+      </w:r>
+      <w:proofErr w:type="spellStart"/>
+      <w:r>
+        <w:rPr>
+          <w:rFonts w:ascii="Times New Roman" w:hAnsi="Times New Roman" w:cs="Times New Roman"/>
+          <w:sz w:val="24"/>
+        </w:rPr>
+        <w:t>ContentMatching</w:t>
+      </w:r>
+      <w:proofErr w:type="spellEnd"/>
+      <w:r>
+        <w:rPr>
+          <w:rFonts w:ascii="Times New Roman" w:hAnsi="Times New Roman" w:cs="Times New Roman"/>
+          <w:sz w:val="24"/>
+        </w:rPr>
+        <w:t xml:space="preserve"> function is used to </w:t>
+      </w:r>
+      <w:r>
+        <w:rPr>
+          <w:rFonts w:ascii="Times New Roman" w:hAnsi="Times New Roman" w:cs="Times New Roman"/>
+          <w:sz w:val="24"/>
+        </w:rPr>
+        <w:t xml:space="preserve">compare the payload to specific byte values set in the options.  </w:t>
+      </w:r>
+      <w:r>
+        <w:rPr>
+          <w:rFonts w:ascii="Times New Roman" w:hAnsi="Times New Roman" w:cs="Times New Roman"/>
+          <w:sz w:val="24"/>
+        </w:rPr>
+        <w:t xml:space="preserve">It returns true if there is a match in the payload, or false if there was no match.  </w:t>
+      </w:r>
+      <w:r>
+        <w:rPr>
+          <w:rFonts w:ascii="Times New Roman" w:hAnsi="Times New Roman" w:cs="Times New Roman"/>
+          <w:sz w:val="24"/>
+        </w:rPr>
+        <w:t xml:space="preserve">The </w:t>
+      </w:r>
+      <w:proofErr w:type="spellStart"/>
+      <w:r>
+        <w:rPr>
+          <w:rFonts w:ascii="Times New Roman" w:hAnsi="Times New Roman" w:cs="Times New Roman"/>
+          <w:sz w:val="24"/>
+        </w:rPr>
+        <w:t>PayloadSizeMatching</w:t>
+      </w:r>
+      <w:proofErr w:type="spellEnd"/>
+      <w:r>
+        <w:rPr>
+          <w:rFonts w:ascii="Times New Roman" w:hAnsi="Times New Roman" w:cs="Times New Roman"/>
+          <w:sz w:val="24"/>
+        </w:rPr>
+        <w:t xml:space="preserve"> function is used to check if the size of the payload matches the one that is </w:t>
+      </w:r>
+      <w:r>
+        <w:rPr>
+          <w:rFonts w:ascii="Times New Roman" w:hAnsi="Times New Roman" w:cs="Times New Roman"/>
+          <w:sz w:val="24"/>
+        </w:rPr>
+        <w:t xml:space="preserve">set if any.  The </w:t>
+      </w:r>
+      <w:proofErr w:type="spellStart"/>
+      <w:r>
+        <w:rPr>
+          <w:rFonts w:ascii="Times New Roman" w:hAnsi="Times New Roman" w:cs="Times New Roman"/>
+          <w:sz w:val="24"/>
+        </w:rPr>
+        <w:t>messageToPrint</w:t>
+      </w:r>
+      <w:proofErr w:type="spellEnd"/>
+      <w:r>
+        <w:rPr>
+          <w:rFonts w:ascii="Times New Roman" w:hAnsi="Times New Roman" w:cs="Times New Roman"/>
+          <w:sz w:val="24"/>
+        </w:rPr>
+        <w:t xml:space="preserve"> function returns the message option</w:t>
+      </w:r>
+      <w:r>
+        <w:rPr>
+          <w:rFonts w:ascii="Times New Roman" w:hAnsi="Times New Roman" w:cs="Times New Roman"/>
+          <w:sz w:val="24"/>
+        </w:rPr>
+        <w:t xml:space="preserve"> argument</w:t>
+      </w:r>
+      <w:r>
+        <w:rPr>
+          <w:rFonts w:ascii="Times New Roman" w:hAnsi="Times New Roman" w:cs="Times New Roman"/>
+          <w:sz w:val="24"/>
+        </w:rPr>
+        <w:t xml:space="preserve">, and the </w:t>
+      </w:r>
+      <w:proofErr w:type="spellStart"/>
+      <w:r>
+        <w:rPr>
+          <w:rFonts w:ascii="Times New Roman" w:hAnsi="Times New Roman" w:cs="Times New Roman"/>
+          <w:sz w:val="24"/>
+        </w:rPr>
+        <w:t>fileToPrintTo</w:t>
+      </w:r>
+      <w:proofErr w:type="spellEnd"/>
+      <w:r>
+        <w:rPr>
+          <w:rFonts w:ascii="Times New Roman" w:hAnsi="Times New Roman" w:cs="Times New Roman"/>
+          <w:sz w:val="24"/>
+        </w:rPr>
+        <w:t xml:space="preserve"> function returns the </w:t>
+      </w:r>
+      <w:proofErr w:type="spellStart"/>
+      <w:r>
+        <w:rPr>
+          <w:rFonts w:ascii="Times New Roman" w:hAnsi="Times New Roman" w:cs="Times New Roman"/>
+          <w:sz w:val="24"/>
+        </w:rPr>
+        <w:t>logto</w:t>
+      </w:r>
+      <w:proofErr w:type="spellEnd"/>
+      <w:r>
+        <w:rPr>
+          <w:rFonts w:ascii="Times New Roman" w:hAnsi="Times New Roman" w:cs="Times New Roman"/>
+          <w:sz w:val="24"/>
+        </w:rPr>
+        <w:t xml:space="preserve"> </w:t>
+      </w:r>
+      <w:r>
+        <w:rPr>
+          <w:rFonts w:ascii="Times New Roman" w:hAnsi="Times New Roman" w:cs="Times New Roman"/>
+          <w:sz w:val="24"/>
+        </w:rPr>
+        <w:t xml:space="preserve">option argument. </w:t>
+      </w:r>
+      <w:r>
+        <w:rPr>
+          <w:rFonts w:ascii="Times New Roman" w:hAnsi="Times New Roman" w:cs="Times New Roman"/>
+          <w:sz w:val="24"/>
+        </w:rPr>
+        <w:t xml:space="preserve">The </w:t>
+      </w:r>
+      <w:proofErr w:type="spellStart"/>
+      <w:r>
+        <w:rPr>
+          <w:rFonts w:ascii="Times New Roman" w:hAnsi="Times New Roman" w:cs="Times New Roman"/>
+          <w:sz w:val="24"/>
+        </w:rPr>
+        <w:t>printOptions</w:t>
+      </w:r>
+      <w:proofErr w:type="spellEnd"/>
+      <w:r>
+        <w:rPr>
+          <w:rFonts w:ascii="Times New Roman" w:hAnsi="Times New Roman" w:cs="Times New Roman"/>
+          <w:sz w:val="24"/>
+        </w:rPr>
+        <w:t xml:space="preserve"> </w:t>
+      </w:r>
+      <w:r>
+        <w:rPr>
+          <w:rFonts w:ascii="Times New Roman" w:hAnsi="Times New Roman" w:cs="Times New Roman"/>
+          <w:sz w:val="24"/>
+        </w:rPr>
+        <w:t xml:space="preserve">function prints the options that are set.  </w:t>
+      </w:r>
+      <w:r>
+        <w:rPr>
+          <w:rFonts w:ascii="Times New Roman" w:hAnsi="Times New Roman" w:cs="Times New Roman"/>
+          <w:sz w:val="24"/>
+        </w:rPr>
+        <w:t xml:space="preserve">The </w:t>
+      </w:r>
+      <w:proofErr w:type="spellStart"/>
+      <w:r>
+        <w:rPr>
+          <w:rFonts w:ascii="Times New Roman" w:hAnsi="Times New Roman" w:cs="Times New Roman"/>
+          <w:sz w:val="24"/>
+        </w:rPr>
+        <w:t>CheckMatchingICMP</w:t>
+      </w:r>
+      <w:proofErr w:type="spellEnd"/>
+      <w:r>
+        <w:rPr>
+          <w:rFonts w:ascii="Times New Roman" w:hAnsi="Times New Roman" w:cs="Times New Roman"/>
+          <w:sz w:val="24"/>
+        </w:rPr>
+        <w:t xml:space="preserve"> function receives an argument of a</w:t>
+      </w:r>
+      <w:r>
+        <w:rPr>
+          <w:rFonts w:ascii="Times New Roman" w:hAnsi="Times New Roman" w:cs="Times New Roman"/>
+          <w:sz w:val="24"/>
+        </w:rPr>
+        <w:t>n</w:t>
+      </w:r>
+      <w:r>
+        <w:rPr>
+          <w:rFonts w:ascii="Times New Roman" w:hAnsi="Times New Roman" w:cs="Times New Roman"/>
+          <w:sz w:val="24"/>
+        </w:rPr>
+        <w:t xml:space="preserve"> </w:t>
+      </w:r>
+      <w:proofErr w:type="spellStart"/>
+      <w:r>
+        <w:rPr>
+          <w:rFonts w:ascii="Times New Roman" w:hAnsi="Times New Roman" w:cs="Times New Roman"/>
+          <w:sz w:val="24"/>
+        </w:rPr>
+        <w:t>ICMPParser</w:t>
+      </w:r>
+      <w:proofErr w:type="spellEnd"/>
+      <w:r>
+        <w:rPr>
+          <w:rFonts w:ascii="Times New Roman" w:hAnsi="Times New Roman" w:cs="Times New Roman"/>
+          <w:sz w:val="24"/>
+        </w:rPr>
+        <w:t xml:space="preserve"> object, which is an </w:t>
+      </w:r>
+      <w:proofErr w:type="spellStart"/>
+      <w:r>
+        <w:rPr>
+          <w:rFonts w:ascii="Times New Roman" w:hAnsi="Times New Roman" w:cs="Times New Roman"/>
+          <w:sz w:val="24"/>
+        </w:rPr>
+        <w:t>icmp</w:t>
+      </w:r>
+      <w:proofErr w:type="spellEnd"/>
+      <w:r>
+        <w:rPr>
+          <w:rFonts w:ascii="Times New Roman" w:hAnsi="Times New Roman" w:cs="Times New Roman"/>
+          <w:sz w:val="24"/>
+        </w:rPr>
+        <w:t xml:space="preserve"> packet.  The packet is then compared to the </w:t>
+      </w:r>
+      <w:proofErr w:type="spellStart"/>
+      <w:r>
+        <w:rPr>
+          <w:rFonts w:ascii="Times New Roman" w:hAnsi="Times New Roman" w:cs="Times New Roman"/>
+          <w:sz w:val="24"/>
+        </w:rPr>
+        <w:t>icmp</w:t>
+      </w:r>
+      <w:proofErr w:type="spellEnd"/>
+      <w:r>
+        <w:rPr>
+          <w:rFonts w:ascii="Times New Roman" w:hAnsi="Times New Roman" w:cs="Times New Roman"/>
+          <w:sz w:val="24"/>
+        </w:rPr>
+        <w:t xml:space="preserve"> options that can be set, these are the </w:t>
+      </w:r>
+      <w:proofErr w:type="spellStart"/>
+      <w:r>
+        <w:rPr>
+          <w:rFonts w:ascii="Times New Roman" w:hAnsi="Times New Roman" w:cs="Times New Roman"/>
+          <w:sz w:val="24"/>
+        </w:rPr>
+        <w:t>itype</w:t>
+      </w:r>
+      <w:proofErr w:type="spellEnd"/>
+      <w:r>
+        <w:rPr>
+          <w:rFonts w:ascii="Times New Roman" w:hAnsi="Times New Roman" w:cs="Times New Roman"/>
+          <w:sz w:val="24"/>
+        </w:rPr>
+        <w:t xml:space="preserve">, and the </w:t>
+      </w:r>
+      <w:proofErr w:type="spellStart"/>
+      <w:r>
+        <w:rPr>
+          <w:rFonts w:ascii="Times New Roman" w:hAnsi="Times New Roman" w:cs="Times New Roman"/>
+          <w:sz w:val="24"/>
+        </w:rPr>
+        <w:t>icode</w:t>
+      </w:r>
+      <w:proofErr w:type="spellEnd"/>
+      <w:r>
+        <w:rPr>
+          <w:rFonts w:ascii="Times New Roman" w:hAnsi="Times New Roman" w:cs="Times New Roman"/>
+          <w:sz w:val="24"/>
+        </w:rPr>
+        <w:t xml:space="preserve"> options.  </w:t>
+      </w:r>
+    </w:p>
+    <w:p>
+      <w:pPr>
+        <w:rPr>
+          <w:rFonts w:ascii="Times New Roman" w:hAnsi="Times New Roman" w:cs="Times New Roman"/>
+          <w:sz w:val="24"/>
+        </w:rPr>
+      </w:pPr>
+      <w:r>
+        <w:rPr>
+          <w:rFonts w:ascii="Times New Roman" w:hAnsi="Times New Roman" w:cs="Times New Roman"/>
+          <w:sz w:val="24"/>
+        </w:rPr>
+        <w:tab/>
+        <w:t xml:space="preserve">The </w:t>
+      </w:r>
+      <w:proofErr w:type="spellStart"/>
+      <w:r>
+        <w:rPr>
+          <w:rFonts w:ascii="Times New Roman" w:hAnsi="Times New Roman" w:cs="Times New Roman"/>
+          <w:sz w:val="24"/>
+        </w:rPr>
+        <w:t>CheckMatchingIP</w:t>
+      </w:r>
+      <w:proofErr w:type="spellEnd"/>
+      <w:r>
+        <w:rPr>
+          <w:rFonts w:ascii="Times New Roman" w:hAnsi="Times New Roman" w:cs="Times New Roman"/>
+          <w:sz w:val="24"/>
+        </w:rPr>
+        <w:t xml:space="preserve"> function </w:t>
+      </w:r>
+      <w:r>
+        <w:rPr>
+          <w:rFonts w:ascii="Times New Roman" w:hAnsi="Times New Roman" w:cs="Times New Roman"/>
+          <w:sz w:val="24"/>
+        </w:rPr>
+        <w:t xml:space="preserve">receives an argument of an </w:t>
+      </w:r>
+      <w:proofErr w:type="spellStart"/>
+      <w:r>
+        <w:rPr>
+          <w:rFonts w:ascii="Times New Roman" w:hAnsi="Times New Roman" w:cs="Times New Roman"/>
+          <w:sz w:val="24"/>
+        </w:rPr>
+        <w:t>IPPacketParser</w:t>
+      </w:r>
+      <w:proofErr w:type="spellEnd"/>
+      <w:r>
+        <w:rPr>
+          <w:rFonts w:ascii="Times New Roman" w:hAnsi="Times New Roman" w:cs="Times New Roman"/>
+          <w:sz w:val="24"/>
+        </w:rPr>
+        <w:t xml:space="preserve"> object, which is an </w:t>
+      </w:r>
+      <w:proofErr w:type="spellStart"/>
+      <w:r>
+        <w:rPr>
+          <w:rFonts w:ascii="Times New Roman" w:hAnsi="Times New Roman" w:cs="Times New Roman"/>
+          <w:sz w:val="24"/>
+        </w:rPr>
+        <w:t>ip</w:t>
+      </w:r>
+      <w:proofErr w:type="spellEnd"/>
+      <w:r>
+        <w:rPr>
+          <w:rFonts w:ascii="Times New Roman" w:hAnsi="Times New Roman" w:cs="Times New Roman"/>
+          <w:sz w:val="24"/>
+        </w:rPr>
+        <w:t xml:space="preserve"> packet.  The packet is then compare to the </w:t>
+      </w:r>
+      <w:proofErr w:type="spellStart"/>
+      <w:r>
+        <w:rPr>
+          <w:rFonts w:ascii="Times New Roman" w:hAnsi="Times New Roman" w:cs="Times New Roman"/>
+          <w:sz w:val="24"/>
+        </w:rPr>
+        <w:t>ip</w:t>
+      </w:r>
+      <w:proofErr w:type="spellEnd"/>
+      <w:r>
+        <w:rPr>
+          <w:rFonts w:ascii="Times New Roman" w:hAnsi="Times New Roman" w:cs="Times New Roman"/>
+          <w:sz w:val="24"/>
+        </w:rPr>
+        <w:t xml:space="preserve"> options that can be set, these are </w:t>
+      </w:r>
+      <w:proofErr w:type="spellStart"/>
+      <w:r>
+        <w:rPr>
+          <w:rFonts w:ascii="Times New Roman" w:hAnsi="Times New Roman" w:cs="Times New Roman"/>
+          <w:sz w:val="24"/>
+        </w:rPr>
+        <w:t>ttl</w:t>
+      </w:r>
+      <w:proofErr w:type="spellEnd"/>
+      <w:r>
+        <w:rPr>
+          <w:rFonts w:ascii="Times New Roman" w:hAnsi="Times New Roman" w:cs="Times New Roman"/>
+          <w:sz w:val="24"/>
+        </w:rPr>
+        <w:t xml:space="preserve">, </w:t>
+      </w:r>
+      <w:proofErr w:type="spellStart"/>
+      <w:r>
+        <w:rPr>
+          <w:rFonts w:ascii="Times New Roman" w:hAnsi="Times New Roman" w:cs="Times New Roman"/>
+          <w:sz w:val="24"/>
+        </w:rPr>
+        <w:t>tos</w:t>
+      </w:r>
+      <w:proofErr w:type="spellEnd"/>
+      <w:r>
+        <w:rPr>
+          <w:rFonts w:ascii="Times New Roman" w:hAnsi="Times New Roman" w:cs="Times New Roman"/>
+          <w:sz w:val="24"/>
+        </w:rPr>
+        <w:t xml:space="preserve">, id, </w:t>
+      </w:r>
+      <w:proofErr w:type="spellStart"/>
+      <w:r>
+        <w:rPr>
+          <w:rFonts w:ascii="Times New Roman" w:hAnsi="Times New Roman" w:cs="Times New Roman"/>
+          <w:sz w:val="24"/>
+        </w:rPr>
+        <w:t>fragoffset</w:t>
+      </w:r>
+      <w:proofErr w:type="spellEnd"/>
+      <w:r>
+        <w:rPr>
+          <w:rFonts w:ascii="Times New Roman" w:hAnsi="Times New Roman" w:cs="Times New Roman"/>
+          <w:sz w:val="24"/>
+        </w:rPr>
+        <w:t xml:space="preserve">, </w:t>
+      </w:r>
+      <w:proofErr w:type="spellStart"/>
+      <w:r>
+        <w:rPr>
+          <w:rFonts w:ascii="Times New Roman" w:hAnsi="Times New Roman" w:cs="Times New Roman"/>
+          <w:sz w:val="24"/>
+        </w:rPr>
+        <w:t>sameip</w:t>
+      </w:r>
+      <w:proofErr w:type="spellEnd"/>
+      <w:r>
+        <w:rPr>
+          <w:rFonts w:ascii="Times New Roman" w:hAnsi="Times New Roman" w:cs="Times New Roman"/>
+          <w:sz w:val="24"/>
+        </w:rPr>
+        <w:t xml:space="preserve">, and </w:t>
+      </w:r>
+      <w:proofErr w:type="spellStart"/>
+      <w:r>
+        <w:rPr>
+          <w:rFonts w:ascii="Times New Roman" w:hAnsi="Times New Roman" w:cs="Times New Roman"/>
+          <w:sz w:val="24"/>
+        </w:rPr>
+        <w:t>fragbits</w:t>
+      </w:r>
+      <w:proofErr w:type="spellEnd"/>
+      <w:r>
+        <w:rPr>
+          <w:rFonts w:ascii="Times New Roman" w:hAnsi="Times New Roman" w:cs="Times New Roman"/>
+          <w:sz w:val="24"/>
+        </w:rPr>
+        <w:t xml:space="preserve">.  The </w:t>
+      </w:r>
+      <w:proofErr w:type="spellStart"/>
+      <w:r>
+        <w:rPr>
+          <w:rFonts w:ascii="Times New Roman" w:hAnsi="Times New Roman" w:cs="Times New Roman"/>
+          <w:sz w:val="24"/>
+        </w:rPr>
+        <w:t>fragbits</w:t>
+      </w:r>
+      <w:proofErr w:type="spellEnd"/>
+      <w:r>
+        <w:rPr>
+          <w:rFonts w:ascii="Times New Roman" w:hAnsi="Times New Roman" w:cs="Times New Roman"/>
+          <w:sz w:val="24"/>
+        </w:rPr>
+        <w:t xml:space="preserve"> option is </w:t>
+      </w:r>
+      <w:r>
+        <w:rPr>
+          <w:rFonts w:ascii="Times New Roman" w:hAnsi="Times New Roman" w:cs="Times New Roman"/>
+          <w:sz w:val="24"/>
+        </w:rPr>
+        <w:t>like</w:t>
+      </w:r>
+      <w:r>
+        <w:rPr>
+          <w:rFonts w:ascii="Times New Roman" w:hAnsi="Times New Roman" w:cs="Times New Roman"/>
+          <w:sz w:val="24"/>
+        </w:rPr>
+        <w:t xml:space="preserve"> the flags option, and so a similar </w:t>
+      </w:r>
+      <w:r>
+        <w:rPr>
+          <w:rFonts w:ascii="Times New Roman" w:hAnsi="Times New Roman" w:cs="Times New Roman"/>
+          <w:sz w:val="24"/>
+        </w:rPr>
+        <w:t xml:space="preserve">approach was used where a mask is created based on the </w:t>
+      </w:r>
+      <w:proofErr w:type="spellStart"/>
+      <w:r>
+        <w:rPr>
+          <w:rFonts w:ascii="Times New Roman" w:hAnsi="Times New Roman" w:cs="Times New Roman"/>
+          <w:sz w:val="24"/>
+        </w:rPr>
+        <w:t>fragbits</w:t>
+      </w:r>
+      <w:proofErr w:type="spellEnd"/>
+      <w:r>
+        <w:rPr>
+          <w:rFonts w:ascii="Times New Roman" w:hAnsi="Times New Roman" w:cs="Times New Roman"/>
+          <w:sz w:val="24"/>
+        </w:rPr>
+        <w:t xml:space="preserve"> to check for.  This mask is then </w:t>
+      </w:r>
+      <w:proofErr w:type="spellStart"/>
+      <w:r>
+        <w:rPr>
+          <w:rFonts w:ascii="Times New Roman" w:hAnsi="Times New Roman" w:cs="Times New Roman"/>
+          <w:sz w:val="24"/>
+        </w:rPr>
+        <w:t>anded</w:t>
+      </w:r>
+      <w:proofErr w:type="spellEnd"/>
+      <w:r>
+        <w:rPr>
+          <w:rFonts w:ascii="Times New Roman" w:hAnsi="Times New Roman" w:cs="Times New Roman"/>
+          <w:sz w:val="24"/>
+        </w:rPr>
+        <w:t xml:space="preserve">, and the result is compared according to what modifiers were set.  </w:t>
+      </w:r>
+      <w:r>
+        <w:rPr>
+          <w:rFonts w:ascii="Times New Roman" w:hAnsi="Times New Roman" w:cs="Times New Roman"/>
+          <w:sz w:val="24"/>
+        </w:rPr>
+        <w:t xml:space="preserve">If the modifier + is set, then it checks if the result is equal to the original mask, if it is then there’s a match, if not then there is no match.  If the modifier * is set, then it checks if the result is greater than 0, if it is then then there’s a match, if not then there is no match.  If the </w:t>
+      </w:r>
+      <w:proofErr w:type="gramStart"/>
+      <w:r>
+        <w:rPr>
+          <w:rFonts w:ascii="Times New Roman" w:hAnsi="Times New Roman" w:cs="Times New Roman"/>
+          <w:sz w:val="24"/>
+        </w:rPr>
+        <w:t>modifier !</w:t>
+      </w:r>
+      <w:proofErr w:type="gramEnd"/>
+      <w:r>
+        <w:rPr>
+          <w:rFonts w:ascii="Times New Roman" w:hAnsi="Times New Roman" w:cs="Times New Roman"/>
+          <w:sz w:val="24"/>
+        </w:rPr>
+        <w:t xml:space="preserve"> is set, then it checks if the result is equal to 0, if it is then there’s a match, if not then there is no match.</w:t>
+      </w:r>
+    </w:p>
+    <w:p>
+      <w:pPr>
+        <w:rPr>
+          <w:rFonts w:ascii="Times New Roman" w:hAnsi="Times New Roman" w:cs="Times New Roman"/>
+          <w:sz w:val="24"/>
+        </w:rPr>
+      </w:pPr>
+    </w:p>
+    <w:p>
+      <w:pPr>
+        <w:rPr>
+          <w:rFonts w:ascii="Times New Roman" w:hAnsi="Times New Roman" w:cs="Times New Roman"/>
+          <w:b/>
+          <w:sz w:val="32"/>
+        </w:rPr>
+      </w:pPr>
+      <w:proofErr w:type="spellStart"/>
+      <w:r>
+        <w:rPr>
+          <w:rFonts w:ascii="Times New Roman" w:hAnsi="Times New Roman" w:cs="Times New Roman"/>
+          <w:b/>
+          <w:sz w:val="32"/>
+        </w:rPr>
+        <w:t>SherlockIDS</w:t>
+      </w:r>
+      <w:proofErr w:type="spellEnd"/>
+      <w:r>
+        <w:rPr>
+          <w:rFonts w:ascii="Times New Roman" w:hAnsi="Times New Roman" w:cs="Times New Roman"/>
+          <w:b/>
+          <w:sz w:val="32"/>
+        </w:rPr>
+        <w:t xml:space="preserve">: </w:t>
+      </w:r>
+    </w:p>
+    <w:p>
+      <w:pPr>
+        <w:rPr>
+          <w:rFonts w:ascii="Times New Roman" w:hAnsi="Times New Roman" w:cs="Times New Roman"/>
+          <w:sz w:val="24"/>
+        </w:rPr>
+      </w:pPr>
+      <w:r>
+        <w:rPr>
+          <w:rFonts w:ascii="Times New Roman" w:hAnsi="Times New Roman" w:cs="Times New Roman"/>
+          <w:sz w:val="24"/>
+        </w:rPr>
+        <w:tab/>
+        <w:t>This class is used as the primary driver of the IDS</w:t>
+      </w:r>
+      <w:r>
+        <w:rPr>
+          <w:rFonts w:ascii="Times New Roman" w:hAnsi="Times New Roman" w:cs="Times New Roman"/>
+          <w:sz w:val="24"/>
+        </w:rPr>
+        <w:t>.  It</w:t>
+      </w:r>
+      <w:r>
+        <w:rPr>
+          <w:rFonts w:ascii="Times New Roman" w:hAnsi="Times New Roman" w:cs="Times New Roman"/>
+          <w:sz w:val="24"/>
+        </w:rPr>
+        <w:t xml:space="preserve"> receives </w:t>
+      </w:r>
+      <w:r>
+        <w:rPr>
+          <w:rFonts w:ascii="Times New Roman" w:hAnsi="Times New Roman" w:cs="Times New Roman"/>
+          <w:sz w:val="24"/>
+        </w:rPr>
+        <w:t xml:space="preserve">a </w:t>
+      </w:r>
+      <w:proofErr w:type="spellStart"/>
+      <w:r>
+        <w:rPr>
+          <w:rFonts w:ascii="Times New Roman" w:hAnsi="Times New Roman" w:cs="Times New Roman"/>
+          <w:sz w:val="24"/>
+        </w:rPr>
+        <w:t>treemap</w:t>
+      </w:r>
+      <w:proofErr w:type="spellEnd"/>
+      <w:r>
+        <w:rPr>
+          <w:rFonts w:ascii="Times New Roman" w:hAnsi="Times New Roman" w:cs="Times New Roman"/>
+          <w:sz w:val="24"/>
+        </w:rPr>
+        <w:t xml:space="preserve"> object that contains </w:t>
+      </w:r>
+      <w:r>
+        <w:rPr>
+          <w:rFonts w:ascii="Times New Roman" w:hAnsi="Times New Roman" w:cs="Times New Roman"/>
+          <w:sz w:val="24"/>
+        </w:rPr>
+        <w:t xml:space="preserve">all the signatures.  </w:t>
+      </w:r>
+      <w:proofErr w:type="gramStart"/>
+      <w:r>
+        <w:rPr>
+          <w:rFonts w:ascii="Times New Roman" w:hAnsi="Times New Roman" w:cs="Times New Roman"/>
+          <w:sz w:val="24"/>
+        </w:rPr>
+        <w:t>All of</w:t>
+      </w:r>
+      <w:proofErr w:type="gramEnd"/>
+      <w:r>
+        <w:rPr>
+          <w:rFonts w:ascii="Times New Roman" w:hAnsi="Times New Roman" w:cs="Times New Roman"/>
+          <w:sz w:val="24"/>
+        </w:rPr>
+        <w:t xml:space="preserve"> the vectors containing the signatures, which are separated by what protocol their checking, are retrieved and stored into their own variables.  The </w:t>
+      </w:r>
+      <w:proofErr w:type="spellStart"/>
+      <w:r>
+        <w:rPr>
+          <w:rFonts w:ascii="Times New Roman" w:hAnsi="Times New Roman" w:cs="Times New Roman"/>
+          <w:sz w:val="24"/>
+        </w:rPr>
+        <w:t>SetupInvestigation</w:t>
+      </w:r>
+      <w:proofErr w:type="spellEnd"/>
+      <w:r>
+        <w:rPr>
+          <w:rFonts w:ascii="Times New Roman" w:hAnsi="Times New Roman" w:cs="Times New Roman"/>
+          <w:sz w:val="24"/>
+        </w:rPr>
+        <w:t xml:space="preserve"> function </w:t>
+      </w:r>
+      <w:r>
+        <w:rPr>
+          <w:rFonts w:ascii="Times New Roman" w:hAnsi="Times New Roman" w:cs="Times New Roman"/>
+          <w:sz w:val="24"/>
+        </w:rPr>
+        <w:t>sets up where the packets will be coming from.  If a file is</w:t>
+      </w:r>
+      <w:r>
+        <w:rPr>
+          <w:rFonts w:ascii="Times New Roman" w:hAnsi="Times New Roman" w:cs="Times New Roman"/>
+          <w:sz w:val="24"/>
+        </w:rPr>
+        <w:t xml:space="preserve"> passed through the command line, then it is used.  If no file is set then </w:t>
+      </w:r>
+      <w:r>
+        <w:rPr>
+          <w:rFonts w:ascii="Times New Roman" w:hAnsi="Times New Roman" w:cs="Times New Roman"/>
+          <w:sz w:val="24"/>
+        </w:rPr>
+        <w:t xml:space="preserve">it detects what network interfaces are available, and then prompts the user to choose one to monitor.  </w:t>
+      </w:r>
+      <w:r>
+        <w:rPr>
+          <w:rFonts w:ascii="Times New Roman" w:hAnsi="Times New Roman" w:cs="Times New Roman"/>
+          <w:sz w:val="24"/>
+        </w:rPr>
+        <w:t xml:space="preserve">The Investigate function is used to </w:t>
+      </w:r>
+      <w:r>
+        <w:rPr>
+          <w:rFonts w:ascii="Times New Roman" w:hAnsi="Times New Roman" w:cs="Times New Roman"/>
+          <w:sz w:val="24"/>
+        </w:rPr>
+        <w:t>start parsing packets.  The function will figure out</w:t>
+      </w:r>
+      <w:r>
+        <w:rPr>
+          <w:rFonts w:ascii="Times New Roman" w:hAnsi="Times New Roman" w:cs="Times New Roman"/>
+          <w:sz w:val="24"/>
+        </w:rPr>
+        <w:t xml:space="preserve"> how to parse the packets, if at all, according to the headers.  A </w:t>
+      </w:r>
+      <w:proofErr w:type="spellStart"/>
+      <w:r>
+        <w:rPr>
+          <w:rFonts w:ascii="Times New Roman" w:hAnsi="Times New Roman" w:cs="Times New Roman"/>
+          <w:sz w:val="24"/>
+        </w:rPr>
+        <w:t>FragmentAdministrator</w:t>
+      </w:r>
+      <w:proofErr w:type="spellEnd"/>
+      <w:r>
+        <w:rPr>
+          <w:rFonts w:ascii="Times New Roman" w:hAnsi="Times New Roman" w:cs="Times New Roman"/>
+          <w:sz w:val="24"/>
+        </w:rPr>
+        <w:t xml:space="preserve"> </w:t>
+      </w:r>
+      <w:r>
+        <w:rPr>
+          <w:rFonts w:ascii="Times New Roman" w:hAnsi="Times New Roman" w:cs="Times New Roman"/>
+          <w:sz w:val="24"/>
+        </w:rPr>
+        <w:t xml:space="preserve">instance is created is also started </w:t>
+      </w:r>
+      <w:proofErr w:type="gramStart"/>
+      <w:r>
+        <w:rPr>
+          <w:rFonts w:ascii="Times New Roman" w:hAnsi="Times New Roman" w:cs="Times New Roman"/>
+          <w:sz w:val="24"/>
+        </w:rPr>
+        <w:t>in order to</w:t>
+      </w:r>
+      <w:proofErr w:type="gramEnd"/>
+      <w:r>
+        <w:rPr>
+          <w:rFonts w:ascii="Times New Roman" w:hAnsi="Times New Roman" w:cs="Times New Roman"/>
+          <w:sz w:val="24"/>
+        </w:rPr>
+        <w:t xml:space="preserve"> handle reassembled packets.  If a fragmented </w:t>
+      </w:r>
+      <w:proofErr w:type="spellStart"/>
+      <w:r>
+        <w:rPr>
+          <w:rFonts w:ascii="Times New Roman" w:hAnsi="Times New Roman" w:cs="Times New Roman"/>
+          <w:sz w:val="24"/>
+        </w:rPr>
+        <w:t>ip</w:t>
+      </w:r>
+      <w:proofErr w:type="spellEnd"/>
+      <w:r>
+        <w:rPr>
+          <w:rFonts w:ascii="Times New Roman" w:hAnsi="Times New Roman" w:cs="Times New Roman"/>
+          <w:sz w:val="24"/>
+        </w:rPr>
+        <w:t xml:space="preserve"> packet is </w:t>
+      </w:r>
+      <w:r>
+        <w:rPr>
+          <w:rFonts w:ascii="Times New Roman" w:hAnsi="Times New Roman" w:cs="Times New Roman"/>
+          <w:sz w:val="24"/>
+        </w:rPr>
+        <w:t>detected,</w:t>
+      </w:r>
+      <w:r>
+        <w:rPr>
+          <w:rFonts w:ascii="Times New Roman" w:hAnsi="Times New Roman" w:cs="Times New Roman"/>
+          <w:sz w:val="24"/>
+        </w:rPr>
+        <w:t xml:space="preserve"> then a thread is started with the id </w:t>
+      </w:r>
+      <w:r>
+        <w:rPr>
+          <w:rFonts w:ascii="Times New Roman" w:hAnsi="Times New Roman" w:cs="Times New Roman"/>
+          <w:sz w:val="24"/>
+        </w:rPr>
+        <w:t xml:space="preserve">set in the </w:t>
+      </w:r>
+      <w:proofErr w:type="spellStart"/>
+      <w:r>
+        <w:rPr>
+          <w:rFonts w:ascii="Times New Roman" w:hAnsi="Times New Roman" w:cs="Times New Roman"/>
+          <w:sz w:val="24"/>
+        </w:rPr>
+        <w:t>ip</w:t>
+      </w:r>
+      <w:proofErr w:type="spellEnd"/>
+      <w:r>
+        <w:rPr>
+          <w:rFonts w:ascii="Times New Roman" w:hAnsi="Times New Roman" w:cs="Times New Roman"/>
+          <w:sz w:val="24"/>
+        </w:rPr>
+        <w:t xml:space="preserve"> header.</w:t>
+      </w:r>
+      <w:r>
+        <w:rPr>
+          <w:rFonts w:ascii="Times New Roman" w:hAnsi="Times New Roman" w:cs="Times New Roman"/>
+          <w:sz w:val="24"/>
+        </w:rPr>
+        <w:t xml:space="preserve">  </w:t>
+      </w:r>
+    </w:p>
+    <w:p>
+      <w:pPr>
+        <w:rPr>
+          <w:rFonts w:ascii="Times New Roman" w:hAnsi="Times New Roman" w:cs="Times New Roman"/>
+          <w:sz w:val="24"/>
+        </w:rPr>
+      </w:pPr>
+      <w:r>
+        <w:rPr>
+          <w:rFonts w:ascii="Times New Roman" w:hAnsi="Times New Roman" w:cs="Times New Roman"/>
+          <w:sz w:val="24"/>
+        </w:rPr>
+        <w:tab/>
+      </w:r>
+      <w:r>
+        <w:rPr>
+          <w:rFonts w:ascii="Times New Roman" w:hAnsi="Times New Roman" w:cs="Times New Roman"/>
+          <w:sz w:val="24"/>
+        </w:rPr>
+        <w:t xml:space="preserve">Each </w:t>
+      </w:r>
+      <w:proofErr w:type="spellStart"/>
+      <w:r>
+        <w:rPr>
+          <w:rFonts w:ascii="Times New Roman" w:hAnsi="Times New Roman" w:cs="Times New Roman"/>
+          <w:sz w:val="24"/>
+        </w:rPr>
+        <w:t>ip</w:t>
+      </w:r>
+      <w:proofErr w:type="spellEnd"/>
+      <w:r>
+        <w:rPr>
+          <w:rFonts w:ascii="Times New Roman" w:hAnsi="Times New Roman" w:cs="Times New Roman"/>
+          <w:sz w:val="24"/>
+        </w:rPr>
+        <w:t xml:space="preserve"> fragment is then passed through </w:t>
+      </w:r>
+      <w:r>
+        <w:rPr>
+          <w:rFonts w:ascii="Times New Roman" w:hAnsi="Times New Roman" w:cs="Times New Roman"/>
+          <w:sz w:val="24"/>
+        </w:rPr>
+        <w:t>all</w:t>
+      </w:r>
+      <w:r>
+        <w:rPr>
+          <w:rFonts w:ascii="Times New Roman" w:hAnsi="Times New Roman" w:cs="Times New Roman"/>
+          <w:sz w:val="24"/>
+        </w:rPr>
+        <w:t xml:space="preserve"> the </w:t>
+      </w:r>
+      <w:proofErr w:type="spellStart"/>
+      <w:r>
+        <w:rPr>
+          <w:rFonts w:ascii="Times New Roman" w:hAnsi="Times New Roman" w:cs="Times New Roman"/>
+          <w:sz w:val="24"/>
+        </w:rPr>
+        <w:t>ip</w:t>
+      </w:r>
+      <w:proofErr w:type="spellEnd"/>
+      <w:r>
+        <w:rPr>
+          <w:rFonts w:ascii="Times New Roman" w:hAnsi="Times New Roman" w:cs="Times New Roman"/>
+          <w:sz w:val="24"/>
+        </w:rPr>
+        <w:t xml:space="preserve"> rules that were set</w:t>
+      </w:r>
+      <w:r>
+        <w:rPr>
+          <w:rFonts w:ascii="Times New Roman" w:hAnsi="Times New Roman" w:cs="Times New Roman"/>
+          <w:sz w:val="24"/>
+        </w:rPr>
+        <w:t xml:space="preserve"> through the function </w:t>
+      </w:r>
+      <w:proofErr w:type="spellStart"/>
+      <w:r>
+        <w:rPr>
+          <w:rFonts w:ascii="Times New Roman" w:hAnsi="Times New Roman" w:cs="Times New Roman"/>
+          <w:sz w:val="24"/>
+        </w:rPr>
+        <w:t>CheckIPRules</w:t>
+      </w:r>
+      <w:proofErr w:type="spellEnd"/>
+      <w:r>
+        <w:rPr>
+          <w:rFonts w:ascii="Times New Roman" w:hAnsi="Times New Roman" w:cs="Times New Roman"/>
+          <w:sz w:val="24"/>
+        </w:rPr>
+        <w:t>.  This function han</w:t>
+      </w:r>
+      <w:r>
+        <w:rPr>
+          <w:rFonts w:ascii="Times New Roman" w:hAnsi="Times New Roman" w:cs="Times New Roman"/>
+          <w:sz w:val="24"/>
+        </w:rPr>
+        <w:t xml:space="preserve">dles the matching of </w:t>
+      </w:r>
+      <w:proofErr w:type="spellStart"/>
+      <w:r>
+        <w:rPr>
+          <w:rFonts w:ascii="Times New Roman" w:hAnsi="Times New Roman" w:cs="Times New Roman"/>
+          <w:sz w:val="24"/>
+        </w:rPr>
+        <w:t>ip</w:t>
+      </w:r>
+      <w:proofErr w:type="spellEnd"/>
+      <w:r>
+        <w:rPr>
+          <w:rFonts w:ascii="Times New Roman" w:hAnsi="Times New Roman" w:cs="Times New Roman"/>
+          <w:sz w:val="24"/>
+        </w:rPr>
+        <w:t xml:space="preserve"> signatures, and if any rules match it will log them to either the </w:t>
+      </w:r>
+      <w:r>
+        <w:rPr>
+          <w:rFonts w:ascii="Times New Roman" w:hAnsi="Times New Roman" w:cs="Times New Roman"/>
+          <w:sz w:val="24"/>
+        </w:rPr>
+        <w:t xml:space="preserve">log file that is specified in the rules </w:t>
+      </w:r>
+      <w:proofErr w:type="gramStart"/>
+      <w:r>
+        <w:rPr>
+          <w:rFonts w:ascii="Times New Roman" w:hAnsi="Times New Roman" w:cs="Times New Roman"/>
+          <w:sz w:val="24"/>
+        </w:rPr>
+        <w:t>option, or</w:t>
+      </w:r>
+      <w:proofErr w:type="gramEnd"/>
+      <w:r>
+        <w:rPr>
+          <w:rFonts w:ascii="Times New Roman" w:hAnsi="Times New Roman" w:cs="Times New Roman"/>
+          <w:sz w:val="24"/>
+        </w:rPr>
+        <w:t xml:space="preserve"> print them to the </w:t>
+      </w:r>
+      <w:r>
+        <w:rPr>
+          <w:rFonts w:ascii="Times New Roman" w:hAnsi="Times New Roman" w:cs="Times New Roman"/>
+          <w:sz w:val="24"/>
+        </w:rPr>
+        <w:t>console</w:t>
+      </w:r>
+      <w:r>
+        <w:rPr>
+          <w:rFonts w:ascii="Times New Roman" w:hAnsi="Times New Roman" w:cs="Times New Roman"/>
+          <w:sz w:val="24"/>
+        </w:rPr>
+        <w:t>.  In th</w:t>
+      </w:r>
+      <w:r>
+        <w:rPr>
+          <w:rFonts w:ascii="Times New Roman" w:hAnsi="Times New Roman" w:cs="Times New Roman"/>
+          <w:sz w:val="24"/>
+        </w:rPr>
+        <w:t>e fragment s</w:t>
+      </w:r>
+      <w:r>
+        <w:rPr>
+          <w:rFonts w:ascii="Times New Roman" w:hAnsi="Times New Roman" w:cs="Times New Roman"/>
+          <w:sz w:val="24"/>
+        </w:rPr>
+        <w:t>cenario</w:t>
+      </w:r>
+      <w:r>
+        <w:rPr>
+          <w:rFonts w:ascii="Times New Roman" w:hAnsi="Times New Roman" w:cs="Times New Roman"/>
+          <w:sz w:val="24"/>
+        </w:rPr>
+        <w:t xml:space="preserve"> is whe</w:t>
+      </w:r>
+      <w:r>
+        <w:rPr>
+          <w:rFonts w:ascii="Times New Roman" w:hAnsi="Times New Roman" w:cs="Times New Roman"/>
+          <w:sz w:val="24"/>
+        </w:rPr>
+        <w:t xml:space="preserve">n the </w:t>
+      </w:r>
+      <w:proofErr w:type="spellStart"/>
+      <w:r>
+        <w:rPr>
+          <w:rFonts w:ascii="Times New Roman" w:hAnsi="Times New Roman" w:cs="Times New Roman"/>
+          <w:sz w:val="24"/>
+        </w:rPr>
+        <w:t>fragoffset</w:t>
+      </w:r>
+      <w:proofErr w:type="spellEnd"/>
+      <w:r>
+        <w:rPr>
+          <w:rFonts w:ascii="Times New Roman" w:hAnsi="Times New Roman" w:cs="Times New Roman"/>
+          <w:sz w:val="24"/>
+        </w:rPr>
+        <w:t xml:space="preserve">, and </w:t>
+      </w:r>
+      <w:proofErr w:type="spellStart"/>
+      <w:r>
+        <w:rPr>
+          <w:rFonts w:ascii="Times New Roman" w:hAnsi="Times New Roman" w:cs="Times New Roman"/>
+          <w:sz w:val="24"/>
+        </w:rPr>
+        <w:t>fragbits</w:t>
+      </w:r>
+      <w:proofErr w:type="spellEnd"/>
+      <w:r>
+        <w:rPr>
+          <w:rFonts w:ascii="Times New Roman" w:hAnsi="Times New Roman" w:cs="Times New Roman"/>
+          <w:sz w:val="24"/>
+        </w:rPr>
+        <w:t xml:space="preserve"> options are</w:t>
+      </w:r>
+      <w:r>
+        <w:rPr>
+          <w:rFonts w:ascii="Times New Roman" w:hAnsi="Times New Roman" w:cs="Times New Roman"/>
+          <w:sz w:val="24"/>
+        </w:rPr>
+        <w:t xml:space="preserve"> likely to be useful.  If</w:t>
+      </w:r>
+      <w:r>
+        <w:rPr>
+          <w:rFonts w:ascii="Times New Roman" w:hAnsi="Times New Roman" w:cs="Times New Roman"/>
+          <w:sz w:val="24"/>
+        </w:rPr>
+        <w:t xml:space="preserve"> a </w:t>
+      </w:r>
+      <w:r>
+        <w:rPr>
+          <w:rFonts w:ascii="Times New Roman" w:hAnsi="Times New Roman" w:cs="Times New Roman"/>
+          <w:sz w:val="24"/>
+        </w:rPr>
+        <w:lastRenderedPageBreak/>
+        <w:t xml:space="preserve">fragment is not </w:t>
+      </w:r>
+      <w:r>
+        <w:rPr>
+          <w:rFonts w:ascii="Times New Roman" w:hAnsi="Times New Roman" w:cs="Times New Roman"/>
+          <w:sz w:val="24"/>
+        </w:rPr>
+        <w:t>detected,</w:t>
+      </w:r>
+      <w:r>
+        <w:rPr>
+          <w:rFonts w:ascii="Times New Roman" w:hAnsi="Times New Roman" w:cs="Times New Roman"/>
+          <w:sz w:val="24"/>
+        </w:rPr>
+        <w:t xml:space="preserve"> then the </w:t>
+      </w:r>
+      <w:proofErr w:type="spellStart"/>
+      <w:r>
+        <w:rPr>
+          <w:rFonts w:ascii="Times New Roman" w:hAnsi="Times New Roman" w:cs="Times New Roman"/>
+          <w:sz w:val="24"/>
+        </w:rPr>
+        <w:t>ip</w:t>
+      </w:r>
+      <w:proofErr w:type="spellEnd"/>
+      <w:r>
+        <w:rPr>
+          <w:rFonts w:ascii="Times New Roman" w:hAnsi="Times New Roman" w:cs="Times New Roman"/>
+          <w:sz w:val="24"/>
+        </w:rPr>
+        <w:t xml:space="preserve"> packet is still checked </w:t>
+      </w:r>
+      <w:r>
+        <w:rPr>
+          <w:rFonts w:ascii="Times New Roman" w:hAnsi="Times New Roman" w:cs="Times New Roman"/>
+          <w:sz w:val="24"/>
+        </w:rPr>
+        <w:t xml:space="preserve">for </w:t>
+      </w:r>
+      <w:r>
+        <w:rPr>
+          <w:rFonts w:ascii="Times New Roman" w:hAnsi="Times New Roman" w:cs="Times New Roman"/>
+          <w:sz w:val="24"/>
+        </w:rPr>
+        <w:t xml:space="preserve">any matching </w:t>
+      </w:r>
+      <w:proofErr w:type="spellStart"/>
+      <w:r>
+        <w:rPr>
+          <w:rFonts w:ascii="Times New Roman" w:hAnsi="Times New Roman" w:cs="Times New Roman"/>
+          <w:sz w:val="24"/>
+        </w:rPr>
+        <w:t>ip</w:t>
+      </w:r>
+      <w:proofErr w:type="spellEnd"/>
+      <w:r>
+        <w:rPr>
+          <w:rFonts w:ascii="Times New Roman" w:hAnsi="Times New Roman" w:cs="Times New Roman"/>
+          <w:sz w:val="24"/>
+        </w:rPr>
+        <w:t xml:space="preserve"> rules</w:t>
+      </w:r>
+      <w:r>
+        <w:rPr>
+          <w:rFonts w:ascii="Times New Roman" w:hAnsi="Times New Roman" w:cs="Times New Roman"/>
+          <w:sz w:val="24"/>
+        </w:rPr>
+        <w:t>.  The protocol of the packet is checked, and the rules of those protocols are checked to see for any matches.</w:t>
+      </w:r>
+      <w:r>
+        <w:rPr>
+          <w:rFonts w:ascii="Times New Roman" w:hAnsi="Times New Roman" w:cs="Times New Roman"/>
+          <w:sz w:val="24"/>
+        </w:rPr>
+        <w:t xml:space="preserve">  If any of the rules contain </w:t>
+      </w:r>
+      <w:r>
+        <w:rPr>
+          <w:rFonts w:ascii="Times New Roman" w:hAnsi="Times New Roman" w:cs="Times New Roman"/>
+          <w:sz w:val="24"/>
+        </w:rPr>
+        <w:t>Sid’s</w:t>
+      </w:r>
+      <w:r>
+        <w:rPr>
+          <w:rFonts w:ascii="Times New Roman" w:hAnsi="Times New Roman" w:cs="Times New Roman"/>
+          <w:sz w:val="24"/>
+        </w:rPr>
+        <w:t xml:space="preserve"> to check for then they are ignored, since the fragment administrator is the only one that can check for this.  </w:t>
+      </w:r>
+      <w:r>
+        <w:rPr>
+          <w:rFonts w:ascii="Times New Roman" w:hAnsi="Times New Roman" w:cs="Times New Roman"/>
+          <w:sz w:val="24"/>
+        </w:rPr>
+        <w:t xml:space="preserve">Furthermore, all the types of packets are checked for </w:t>
+      </w:r>
+      <w:r>
+        <w:rPr>
+          <w:rFonts w:ascii="Times New Roman" w:hAnsi="Times New Roman" w:cs="Times New Roman"/>
+          <w:sz w:val="24"/>
+        </w:rPr>
+        <w:t>size and content options.</w:t>
+      </w:r>
+      <w:r>
+        <w:rPr>
+          <w:rFonts w:ascii="Times New Roman" w:hAnsi="Times New Roman" w:cs="Times New Roman"/>
+          <w:sz w:val="24"/>
+        </w:rPr>
+        <w:t xml:space="preserve">  The </w:t>
+      </w:r>
+      <w:proofErr w:type="spellStart"/>
+      <w:r>
+        <w:rPr>
+          <w:rFonts w:ascii="Times New Roman" w:hAnsi="Times New Roman" w:cs="Times New Roman"/>
+          <w:sz w:val="24"/>
+        </w:rPr>
+        <w:t>arp</w:t>
+      </w:r>
+      <w:proofErr w:type="spellEnd"/>
+      <w:r>
+        <w:rPr>
+          <w:rFonts w:ascii="Times New Roman" w:hAnsi="Times New Roman" w:cs="Times New Roman"/>
+          <w:sz w:val="24"/>
+        </w:rPr>
+        <w:t xml:space="preserve"> packet </w:t>
+      </w:r>
+      <w:r>
+        <w:rPr>
+          <w:rFonts w:ascii="Times New Roman" w:hAnsi="Times New Roman" w:cs="Times New Roman"/>
+          <w:sz w:val="24"/>
+        </w:rPr>
+        <w:t>rules</w:t>
+      </w:r>
+      <w:r>
+        <w:rPr>
+          <w:rFonts w:ascii="Times New Roman" w:hAnsi="Times New Roman" w:cs="Times New Roman"/>
+          <w:sz w:val="24"/>
+        </w:rPr>
+        <w:t xml:space="preserve"> are checked when the ethernet is set </w:t>
+      </w:r>
+      <w:r>
+        <w:rPr>
+          <w:rFonts w:ascii="Times New Roman" w:hAnsi="Times New Roman" w:cs="Times New Roman"/>
+          <w:sz w:val="24"/>
+        </w:rPr>
+        <w:t xml:space="preserve">to 0806.  </w:t>
+      </w:r>
+    </w:p>
+    <w:p>
+      <w:pPr>
+        <w:rPr>
+          <w:rFonts w:ascii="Times New Roman" w:hAnsi="Times New Roman" w:cs="Times New Roman"/>
+          <w:sz w:val="24"/>
+        </w:rPr>
+      </w:pPr>
+    </w:p>
+    <w:p>
+      <w:pPr>
+        <w:rPr>
+          <w:rFonts w:ascii="Times New Roman" w:hAnsi="Times New Roman" w:cs="Times New Roman"/>
+          <w:b/>
+          <w:sz w:val="32"/>
+        </w:rPr>
+      </w:pPr>
+      <w:proofErr w:type="spellStart"/>
+      <w:r>
+        <w:rPr>
+          <w:rFonts w:ascii="Times New Roman" w:hAnsi="Times New Roman" w:cs="Times New Roman"/>
+          <w:b/>
+          <w:sz w:val="32"/>
+        </w:rPr>
+        <w:t>FragmentAdministrator</w:t>
+      </w:r>
+      <w:proofErr w:type="spellEnd"/>
+      <w:r>
+        <w:rPr>
+          <w:rFonts w:ascii="Times New Roman" w:hAnsi="Times New Roman" w:cs="Times New Roman"/>
+          <w:b/>
+          <w:sz w:val="32"/>
+        </w:rPr>
+        <w:t xml:space="preserve">: </w:t>
+      </w:r>
+    </w:p>
+    <w:p>
+      <w:pPr>
+        <w:rPr>
+          <w:rFonts w:ascii="Times New Roman" w:hAnsi="Times New Roman" w:cs="Times New Roman"/>
+          <w:sz w:val="24"/>
+        </w:rPr>
+      </w:pPr>
+      <w:r>
+        <w:rPr>
+          <w:rFonts w:ascii="Times New Roman" w:hAnsi="Times New Roman" w:cs="Times New Roman"/>
+          <w:sz w:val="24"/>
+        </w:rPr>
+        <w:tab/>
+        <w:t xml:space="preserve">This class </w:t>
+      </w:r>
+      <w:r>
+        <w:rPr>
+          <w:rFonts w:ascii="Times New Roman" w:hAnsi="Times New Roman" w:cs="Times New Roman"/>
+          <w:sz w:val="24"/>
+        </w:rPr>
+        <w:t xml:space="preserve">was modified from the </w:t>
+      </w:r>
+      <w:r>
+        <w:rPr>
+          <w:rFonts w:ascii="Times New Roman" w:hAnsi="Times New Roman" w:cs="Times New Roman"/>
+          <w:sz w:val="24"/>
+        </w:rPr>
+        <w:t xml:space="preserve">previous project </w:t>
+      </w:r>
+      <w:r>
+        <w:rPr>
+          <w:rFonts w:ascii="Times New Roman" w:hAnsi="Times New Roman" w:cs="Times New Roman"/>
+          <w:sz w:val="24"/>
+        </w:rPr>
+        <w:t>to</w:t>
+      </w:r>
+      <w:r>
+        <w:rPr>
+          <w:rFonts w:ascii="Times New Roman" w:hAnsi="Times New Roman" w:cs="Times New Roman"/>
+          <w:sz w:val="24"/>
+        </w:rPr>
+        <w:t xml:space="preserve"> add the ability to check the reassembled fragment for </w:t>
+      </w:r>
+      <w:r>
+        <w:rPr>
+          <w:rFonts w:ascii="Times New Roman" w:hAnsi="Times New Roman" w:cs="Times New Roman"/>
+          <w:sz w:val="24"/>
+        </w:rPr>
+        <w:t xml:space="preserve">signatures.  This is done in the same way that the </w:t>
+      </w:r>
+      <w:proofErr w:type="spellStart"/>
+      <w:r>
+        <w:rPr>
+          <w:rFonts w:ascii="Times New Roman" w:hAnsi="Times New Roman" w:cs="Times New Roman"/>
+          <w:sz w:val="24"/>
+        </w:rPr>
+        <w:t>SherlockIDS</w:t>
+      </w:r>
+      <w:proofErr w:type="spellEnd"/>
+      <w:r>
+        <w:rPr>
+          <w:rFonts w:ascii="Times New Roman" w:hAnsi="Times New Roman" w:cs="Times New Roman"/>
+          <w:sz w:val="24"/>
+        </w:rPr>
+        <w:t xml:space="preserve"> </w:t>
+      </w:r>
+      <w:r>
+        <w:rPr>
+          <w:rFonts w:ascii="Times New Roman" w:hAnsi="Times New Roman" w:cs="Times New Roman"/>
+          <w:sz w:val="24"/>
+        </w:rPr>
+        <w:t>checks for signatures</w:t>
+      </w:r>
+      <w:r>
+        <w:rPr>
+          <w:rFonts w:ascii="Times New Roman" w:hAnsi="Times New Roman" w:cs="Times New Roman"/>
+          <w:sz w:val="24"/>
+        </w:rPr>
+        <w:t>, e</w:t>
+      </w:r>
+      <w:r>
+        <w:rPr>
+          <w:rFonts w:ascii="Times New Roman" w:hAnsi="Times New Roman" w:cs="Times New Roman"/>
+          <w:sz w:val="24"/>
+        </w:rPr>
+        <w:t xml:space="preserve">xcept that it does not check for </w:t>
+      </w:r>
+      <w:proofErr w:type="spellStart"/>
+      <w:r>
+        <w:rPr>
+          <w:rFonts w:ascii="Times New Roman" w:hAnsi="Times New Roman" w:cs="Times New Roman"/>
+          <w:sz w:val="24"/>
+        </w:rPr>
+        <w:t>arp</w:t>
+      </w:r>
+      <w:proofErr w:type="spellEnd"/>
+      <w:r>
+        <w:rPr>
+          <w:rFonts w:ascii="Times New Roman" w:hAnsi="Times New Roman" w:cs="Times New Roman"/>
+          <w:sz w:val="24"/>
+        </w:rPr>
+        <w:t xml:space="preserve"> packets.  </w:t>
+      </w:r>
+      <w:r>
+        <w:rPr>
+          <w:rFonts w:ascii="Times New Roman" w:hAnsi="Times New Roman" w:cs="Times New Roman"/>
+          <w:sz w:val="24"/>
+        </w:rPr>
+        <w:t xml:space="preserve">The other difference is that SID value is checked.  Since </w:t>
+      </w:r>
+      <w:r>
+        <w:rPr>
+          <w:rFonts w:ascii="Times New Roman" w:hAnsi="Times New Roman" w:cs="Times New Roman"/>
+          <w:sz w:val="24"/>
+        </w:rPr>
+        <w:t xml:space="preserve">different SID values are set </w:t>
+      </w:r>
+      <w:r>
+        <w:rPr>
+          <w:rFonts w:ascii="Times New Roman" w:hAnsi="Times New Roman" w:cs="Times New Roman"/>
+          <w:sz w:val="24"/>
+        </w:rPr>
+        <w:t xml:space="preserve">according to what happened when the packet was reassembled, then </w:t>
+      </w:r>
+      <w:r>
+        <w:rPr>
+          <w:rFonts w:ascii="Times New Roman" w:hAnsi="Times New Roman" w:cs="Times New Roman"/>
+          <w:sz w:val="24"/>
+        </w:rPr>
+        <w:t>they were checked to any rule that had any SID options</w:t>
+      </w:r>
+      <w:r>
+        <w:rPr>
+          <w:rFonts w:ascii="Times New Roman" w:hAnsi="Times New Roman" w:cs="Times New Roman"/>
+          <w:sz w:val="24"/>
+        </w:rPr>
+        <w:t xml:space="preserve">.  </w:t>
+      </w:r>
+    </w:p>
+    <w:p>
+      <w:pPr>
+        <w:rPr>
+          <w:rFonts w:ascii="Times New Roman" w:hAnsi="Times New Roman" w:cs="Times New Roman"/>
+          <w:sz w:val="24"/>
+        </w:rPr>
+      </w:pPr>
+    </w:p>
+    <w:p>
+      <w:pPr>
+        <w:rPr>
+          <w:rFonts w:ascii="Times New Roman" w:hAnsi="Times New Roman" w:cs="Times New Roman"/>
+          <w:b/>
+          <w:sz w:val="32"/>
+        </w:rPr>
+      </w:pPr>
+      <w:r>
+        <w:rPr>
+          <w:rFonts w:ascii="Times New Roman" w:hAnsi="Times New Roman" w:cs="Times New Roman"/>
+          <w:b/>
+          <w:sz w:val="32"/>
+        </w:rPr>
+        <w:t>Testing</w:t>
+      </w:r>
+      <w:r>
+        <w:rPr>
+          <w:rFonts w:ascii="Times New Roman" w:hAnsi="Times New Roman" w:cs="Times New Roman"/>
+          <w:b/>
+          <w:sz w:val="32"/>
+        </w:rPr>
+        <w:t>:</w:t>
+      </w:r>
+    </w:p>
+    <w:p>
+      <w:pPr>
+        <w:rPr>
+          <w:rFonts w:ascii="Times New Roman" w:hAnsi="Times New Roman" w:cs="Times New Roman"/>
+          <w:sz w:val="24"/>
+        </w:rPr>
+      </w:pPr>
+      <w:r>
+        <w:rPr>
+          <w:rFonts w:ascii="Times New Roman" w:hAnsi="Times New Roman" w:cs="Times New Roman"/>
+          <w:sz w:val="24"/>
+        </w:rPr>
+        <w:t>To</w:t>
+      </w:r>
+      <w:r>
+        <w:rPr>
+          <w:rFonts w:ascii="Times New Roman" w:hAnsi="Times New Roman" w:cs="Times New Roman"/>
+          <w:sz w:val="24"/>
+        </w:rPr>
+        <w:t xml:space="preserve"> test the IDS</w:t>
+      </w:r>
+      <w:r>
+        <w:rPr>
+          <w:rFonts w:ascii="Times New Roman" w:hAnsi="Times New Roman" w:cs="Times New Roman"/>
+          <w:sz w:val="24"/>
+        </w:rPr>
+        <w:t xml:space="preserve">, </w:t>
+      </w:r>
+      <w:r>
+        <w:rPr>
+          <w:rFonts w:ascii="Times New Roman" w:hAnsi="Times New Roman" w:cs="Times New Roman"/>
+          <w:sz w:val="24"/>
+        </w:rPr>
+        <w:t>rules were created</w:t>
+      </w:r>
+      <w:r>
+        <w:rPr>
+          <w:rFonts w:ascii="Times New Roman" w:hAnsi="Times New Roman" w:cs="Times New Roman"/>
+          <w:sz w:val="24"/>
+        </w:rPr>
+        <w:t xml:space="preserve"> to test for </w:t>
+      </w:r>
+      <w:r>
+        <w:rPr>
+          <w:rFonts w:ascii="Times New Roman" w:hAnsi="Times New Roman" w:cs="Times New Roman"/>
+          <w:sz w:val="24"/>
+        </w:rPr>
+        <w:t xml:space="preserve">the following attacks: </w:t>
+      </w:r>
+      <w:proofErr w:type="spellStart"/>
+      <w:r>
+        <w:rPr>
+          <w:rFonts w:ascii="Times New Roman" w:hAnsi="Times New Roman" w:cs="Times New Roman"/>
+          <w:sz w:val="24"/>
+        </w:rPr>
+        <w:t>winnuke</w:t>
+      </w:r>
+      <w:proofErr w:type="spellEnd"/>
+      <w:r>
+        <w:rPr>
+          <w:rFonts w:ascii="Times New Roman" w:hAnsi="Times New Roman" w:cs="Times New Roman"/>
+          <w:sz w:val="24"/>
+        </w:rPr>
+        <w:t xml:space="preserve">, jolt, and teardrop.  These </w:t>
+      </w:r>
+      <w:r>
+        <w:rPr>
+          <w:rFonts w:ascii="Times New Roman" w:hAnsi="Times New Roman" w:cs="Times New Roman"/>
+          <w:sz w:val="24"/>
+        </w:rPr>
+        <w:t>attacks</w:t>
+      </w:r>
+      <w:r>
+        <w:rPr>
+          <w:rFonts w:ascii="Times New Roman" w:hAnsi="Times New Roman" w:cs="Times New Roman"/>
+          <w:sz w:val="24"/>
+        </w:rPr>
+        <w:t xml:space="preserve"> were analyzed from the files given to us</w:t>
+      </w:r>
+      <w:r>
+        <w:rPr>
+          <w:rFonts w:ascii="Times New Roman" w:hAnsi="Times New Roman" w:cs="Times New Roman"/>
+          <w:sz w:val="24"/>
+        </w:rPr>
+        <w:t xml:space="preserve"> and the following rules were made:</w:t>
+      </w:r>
+    </w:p>
+    <w:p>
+      <w:pPr>
+        <w:rPr>
+          <w:rFonts w:ascii="Times New Roman" w:hAnsi="Times New Roman" w:cs="Times New Roman"/>
+          <w:sz w:val="24"/>
+        </w:rPr>
+      </w:pPr>
+      <w:r>
+        <w:rPr>
+          <w:rFonts w:ascii="Times New Roman" w:hAnsi="Times New Roman" w:cs="Times New Roman"/>
+          <w:sz w:val="24"/>
+        </w:rPr>
+        <w:t xml:space="preserve">alert </w:t>
+      </w:r>
+      <w:proofErr w:type="spellStart"/>
+      <w:r>
+        <w:rPr>
+          <w:rFonts w:ascii="Times New Roman" w:hAnsi="Times New Roman" w:cs="Times New Roman"/>
+          <w:sz w:val="24"/>
+        </w:rPr>
+        <w:t>tcp</w:t>
+      </w:r>
+      <w:proofErr w:type="spellEnd"/>
+      <w:r>
+        <w:rPr>
+          <w:rFonts w:ascii="Times New Roman" w:hAnsi="Times New Roman" w:cs="Times New Roman"/>
+          <w:sz w:val="24"/>
+        </w:rPr>
+        <w:t xml:space="preserve"> any </w:t>
+      </w:r>
+      <w:proofErr w:type="spellStart"/>
+      <w:r>
+        <w:rPr>
+          <w:rFonts w:ascii="Times New Roman" w:hAnsi="Times New Roman" w:cs="Times New Roman"/>
+          <w:sz w:val="24"/>
+        </w:rPr>
+        <w:t>any</w:t>
+      </w:r>
+      <w:proofErr w:type="spellEnd"/>
+      <w:r>
+        <w:rPr>
+          <w:rFonts w:ascii="Times New Roman" w:hAnsi="Times New Roman" w:cs="Times New Roman"/>
+          <w:sz w:val="24"/>
+        </w:rPr>
+        <w:t xml:space="preserve"> -&gt; 192.168.1.0/24 139 (</w:t>
+      </w:r>
+      <w:proofErr w:type="spellStart"/>
+      <w:r>
+        <w:rPr>
+          <w:rFonts w:ascii="Times New Roman" w:hAnsi="Times New Roman" w:cs="Times New Roman"/>
+          <w:sz w:val="24"/>
+        </w:rPr>
+        <w:t>msg</w:t>
+      </w:r>
+      <w:proofErr w:type="spellEnd"/>
+      <w:r>
+        <w:rPr>
+          <w:rFonts w:ascii="Times New Roman" w:hAnsi="Times New Roman" w:cs="Times New Roman"/>
+          <w:sz w:val="24"/>
+        </w:rPr>
+        <w:t xml:space="preserve">: "DOS </w:t>
+      </w:r>
+      <w:proofErr w:type="spellStart"/>
+      <w:r>
+        <w:rPr>
+          <w:rFonts w:ascii="Times New Roman" w:hAnsi="Times New Roman" w:cs="Times New Roman"/>
+          <w:sz w:val="24"/>
+        </w:rPr>
+        <w:t>Winnuke</w:t>
+      </w:r>
+      <w:proofErr w:type="spellEnd"/>
+      <w:r>
+        <w:rPr>
+          <w:rFonts w:ascii="Times New Roman" w:hAnsi="Times New Roman" w:cs="Times New Roman"/>
+          <w:sz w:val="24"/>
+        </w:rPr>
+        <w:t xml:space="preserve"> attack"; </w:t>
+      </w:r>
+      <w:proofErr w:type="spellStart"/>
+      <w:proofErr w:type="gramStart"/>
+      <w:r>
+        <w:rPr>
+          <w:rFonts w:ascii="Times New Roman" w:hAnsi="Times New Roman" w:cs="Times New Roman"/>
+          <w:sz w:val="24"/>
+        </w:rPr>
+        <w:t>flags:U</w:t>
+      </w:r>
+      <w:proofErr w:type="spellEnd"/>
+      <w:proofErr w:type="gramEnd"/>
+      <w:r>
+        <w:rPr>
+          <w:rFonts w:ascii="Times New Roman" w:hAnsi="Times New Roman" w:cs="Times New Roman"/>
+          <w:sz w:val="24"/>
+        </w:rPr>
+        <w:t>+; logto:winnukeDetected.txt;)</w:t>
+      </w:r>
+    </w:p>
+    <w:p>
+      <w:pPr>
+        <w:rPr>
+          <w:rFonts w:ascii="Times New Roman" w:hAnsi="Times New Roman" w:cs="Times New Roman"/>
+          <w:sz w:val="24"/>
+        </w:rPr>
+      </w:pPr>
+      <w:r>
+        <w:rPr>
+          <w:rFonts w:ascii="Times New Roman" w:hAnsi="Times New Roman" w:cs="Times New Roman"/>
+          <w:sz w:val="24"/>
+        </w:rPr>
+        <w:t xml:space="preserve">alert </w:t>
+      </w:r>
+      <w:proofErr w:type="spellStart"/>
+      <w:r>
+        <w:rPr>
+          <w:rFonts w:ascii="Times New Roman" w:hAnsi="Times New Roman" w:cs="Times New Roman"/>
+          <w:sz w:val="24"/>
+        </w:rPr>
+        <w:t>ip</w:t>
+      </w:r>
+      <w:proofErr w:type="spellEnd"/>
+      <w:r>
+        <w:rPr>
+          <w:rFonts w:ascii="Times New Roman" w:hAnsi="Times New Roman" w:cs="Times New Roman"/>
+          <w:sz w:val="24"/>
+        </w:rPr>
+        <w:t xml:space="preserve"> 192.168.1.200/28 any -&gt; 192.168.1.10/24 any (</w:t>
+      </w:r>
+      <w:proofErr w:type="spellStart"/>
+      <w:r>
+        <w:rPr>
+          <w:rFonts w:ascii="Times New Roman" w:hAnsi="Times New Roman" w:cs="Times New Roman"/>
+          <w:sz w:val="24"/>
+        </w:rPr>
+        <w:t>msg</w:t>
+      </w:r>
+      <w:proofErr w:type="spellEnd"/>
+      <w:r>
+        <w:rPr>
+          <w:rFonts w:ascii="Times New Roman" w:hAnsi="Times New Roman" w:cs="Times New Roman"/>
+          <w:sz w:val="24"/>
+        </w:rPr>
+        <w:t xml:space="preserve">: "possible jolt attack detected from 192.168.1.200, timeout in pre-processor"; </w:t>
+      </w:r>
+      <w:proofErr w:type="spellStart"/>
+      <w:r>
+        <w:rPr>
+          <w:rFonts w:ascii="Times New Roman" w:hAnsi="Times New Roman" w:cs="Times New Roman"/>
+          <w:sz w:val="24"/>
+        </w:rPr>
+        <w:t>sid</w:t>
+      </w:r>
+      <w:proofErr w:type="spellEnd"/>
+      <w:r>
+        <w:rPr>
+          <w:rFonts w:ascii="Times New Roman" w:hAnsi="Times New Roman" w:cs="Times New Roman"/>
+          <w:sz w:val="24"/>
+        </w:rPr>
+        <w:t xml:space="preserve">: 4; </w:t>
+      </w:r>
+      <w:proofErr w:type="spellStart"/>
+      <w:r>
+        <w:rPr>
+          <w:rFonts w:ascii="Times New Roman" w:hAnsi="Times New Roman" w:cs="Times New Roman"/>
+          <w:sz w:val="24"/>
+        </w:rPr>
+        <w:t>logto</w:t>
+      </w:r>
+      <w:proofErr w:type="spellEnd"/>
+      <w:r>
+        <w:rPr>
+          <w:rFonts w:ascii="Times New Roman" w:hAnsi="Times New Roman" w:cs="Times New Roman"/>
+          <w:sz w:val="24"/>
+        </w:rPr>
+        <w:t>: joltDetected.txt;)</w:t>
+      </w:r>
+    </w:p>
+    <w:p>
+      <w:pPr>
+        <w:rPr>
+          <w:rFonts w:ascii="Times New Roman" w:hAnsi="Times New Roman" w:cs="Times New Roman"/>
+          <w:sz w:val="24"/>
+        </w:rPr>
+      </w:pPr>
+      <w:r>
+        <w:rPr>
+          <w:rFonts w:ascii="Times New Roman" w:hAnsi="Times New Roman" w:cs="Times New Roman"/>
+          <w:sz w:val="24"/>
+        </w:rPr>
+        <w:t xml:space="preserve">alert </w:t>
+      </w:r>
+      <w:proofErr w:type="spellStart"/>
+      <w:r>
+        <w:rPr>
+          <w:rFonts w:ascii="Times New Roman" w:hAnsi="Times New Roman" w:cs="Times New Roman"/>
+          <w:sz w:val="24"/>
+        </w:rPr>
+        <w:t>ip</w:t>
+      </w:r>
+      <w:proofErr w:type="spellEnd"/>
+      <w:r>
+        <w:rPr>
+          <w:rFonts w:ascii="Times New Roman" w:hAnsi="Times New Roman" w:cs="Times New Roman"/>
+          <w:sz w:val="24"/>
+        </w:rPr>
+        <w:t xml:space="preserve"> 192.168.1.20/28 any -&gt; 192.168.1.10/24 any (</w:t>
+      </w:r>
+      <w:proofErr w:type="spellStart"/>
+      <w:r>
+        <w:rPr>
+          <w:rFonts w:ascii="Times New Roman" w:hAnsi="Times New Roman" w:cs="Times New Roman"/>
+          <w:sz w:val="24"/>
+        </w:rPr>
+        <w:t>msg</w:t>
+      </w:r>
+      <w:proofErr w:type="spellEnd"/>
+      <w:r>
+        <w:rPr>
+          <w:rFonts w:ascii="Times New Roman" w:hAnsi="Times New Roman" w:cs="Times New Roman"/>
+          <w:sz w:val="24"/>
+        </w:rPr>
+        <w:t xml:space="preserve">: "possible jolt attack detected from 192.168.1.20, timeout in pre-processor"; </w:t>
+      </w:r>
+      <w:proofErr w:type="spellStart"/>
+      <w:r>
+        <w:rPr>
+          <w:rFonts w:ascii="Times New Roman" w:hAnsi="Times New Roman" w:cs="Times New Roman"/>
+          <w:sz w:val="24"/>
+        </w:rPr>
+        <w:t>sid</w:t>
+      </w:r>
+      <w:proofErr w:type="spellEnd"/>
+      <w:r>
+        <w:rPr>
+          <w:rFonts w:ascii="Times New Roman" w:hAnsi="Times New Roman" w:cs="Times New Roman"/>
+          <w:sz w:val="24"/>
+        </w:rPr>
+        <w:t xml:space="preserve">: 4; </w:t>
+      </w:r>
+      <w:proofErr w:type="spellStart"/>
+      <w:r>
+        <w:rPr>
+          <w:rFonts w:ascii="Times New Roman" w:hAnsi="Times New Roman" w:cs="Times New Roman"/>
+          <w:sz w:val="24"/>
+        </w:rPr>
+        <w:t>logto</w:t>
+      </w:r>
+      <w:proofErr w:type="spellEnd"/>
+      <w:r>
+        <w:rPr>
+          <w:rFonts w:ascii="Times New Roman" w:hAnsi="Times New Roman" w:cs="Times New Roman"/>
+          <w:sz w:val="24"/>
+        </w:rPr>
+        <w:t>: joltDetected.txt;)</w:t>
+      </w:r>
+    </w:p>
+    <w:p>
+      <w:pPr>
+        <w:rPr>
+          <w:rFonts w:ascii="Times New Roman" w:hAnsi="Times New Roman" w:cs="Times New Roman"/>
+          <w:sz w:val="24"/>
+        </w:rPr>
+      </w:pPr>
+      <w:r>
+        <w:rPr>
+          <w:rFonts w:ascii="Times New Roman" w:hAnsi="Times New Roman" w:cs="Times New Roman"/>
+          <w:sz w:val="24"/>
+        </w:rPr>
+        <w:t xml:space="preserve">alert </w:t>
+      </w:r>
+      <w:proofErr w:type="spellStart"/>
+      <w:r>
+        <w:rPr>
+          <w:rFonts w:ascii="Times New Roman" w:hAnsi="Times New Roman" w:cs="Times New Roman"/>
+          <w:sz w:val="24"/>
+        </w:rPr>
+        <w:t>udp</w:t>
+      </w:r>
+      <w:proofErr w:type="spellEnd"/>
+      <w:r>
+        <w:rPr>
+          <w:rFonts w:ascii="Times New Roman" w:hAnsi="Times New Roman" w:cs="Times New Roman"/>
+          <w:sz w:val="24"/>
+        </w:rPr>
+        <w:t xml:space="preserve"> 129.244.125.194/24 4153 -&gt; 129.244.73.185/24 61045 (</w:t>
+      </w:r>
+      <w:proofErr w:type="spellStart"/>
+      <w:r>
+        <w:rPr>
+          <w:rFonts w:ascii="Times New Roman" w:hAnsi="Times New Roman" w:cs="Times New Roman"/>
+          <w:sz w:val="24"/>
+        </w:rPr>
+        <w:t>msg</w:t>
+      </w:r>
+      <w:proofErr w:type="spellEnd"/>
+      <w:r>
+        <w:rPr>
+          <w:rFonts w:ascii="Times New Roman" w:hAnsi="Times New Roman" w:cs="Times New Roman"/>
+          <w:sz w:val="24"/>
+        </w:rPr>
+        <w:t xml:space="preserve">: "possible teardrop attack detected, overlap in pre-processor"; sid:2; </w:t>
+      </w:r>
+      <w:proofErr w:type="gramStart"/>
+      <w:r>
+        <w:rPr>
+          <w:rFonts w:ascii="Times New Roman" w:hAnsi="Times New Roman" w:cs="Times New Roman"/>
+          <w:sz w:val="24"/>
+        </w:rPr>
+        <w:t>logto:teardropDetected.txt</w:t>
+      </w:r>
+      <w:proofErr w:type="gramEnd"/>
+      <w:r>
+        <w:rPr>
+          <w:rFonts w:ascii="Times New Roman" w:hAnsi="Times New Roman" w:cs="Times New Roman"/>
+          <w:sz w:val="24"/>
+        </w:rPr>
+        <w:t>;)</w:t>
+      </w:r>
+    </w:p>
+    <w:p>
+      <w:pPr>
+        <w:rPr>
+          <w:rFonts w:ascii="Times New Roman" w:hAnsi="Times New Roman" w:cs="Times New Roman"/>
+          <w:sz w:val="24"/>
+        </w:rPr>
+      </w:pPr>
+      <w:r>
+        <w:rPr>
+          <w:rFonts w:ascii="Times New Roman" w:hAnsi="Times New Roman" w:cs="Times New Roman"/>
+          <w:sz w:val="24"/>
+        </w:rPr>
+        <w:t>The results showed success in identifying the attacks according to these rules</w:t>
+      </w:r>
+      <w:r>
+        <w:rPr>
+          <w:rFonts w:ascii="Times New Roman" w:hAnsi="Times New Roman" w:cs="Times New Roman"/>
+          <w:sz w:val="24"/>
+        </w:rPr>
+        <w:t>.</w:t>
+      </w:r>
+      <w:r>
+        <w:rPr>
+          <w:rFonts w:ascii="Times New Roman" w:hAnsi="Times New Roman" w:cs="Times New Roman"/>
+          <w:sz w:val="24"/>
+        </w:rPr>
+        <w:t xml:space="preserve">  The following show the logfiles that were created when the attacks were detected.</w:t>
+      </w:r>
+    </w:p>
+    <w:p>
+      <w:pPr>
+        <w:rPr>
+          <w:rFonts w:ascii="Times New Roman" w:hAnsi="Times New Roman" w:cs="Times New Roman"/>
+          <w:sz w:val="24"/>
+        </w:rPr>
+      </w:pPr>
+      <w:r>
+        <w:rPr>
+          <w:noProof/>
+        </w:rPr>
+        <w:drawing>
+          <wp:inline distT="0" distB="0" distL="0" distR="0" wp14:anchorId="695F55BF" wp14:editId="7AD40A3B">
+            <wp:extent cx="6380752" cy="712381"/>
+            <wp:effectExtent l="0" t="0" r="1270" b="0"/>
+            <wp:docPr id="1" name="Picture 1"/>
+            <wp:cNvGraphicFramePr>
+              <a:graphicFrameLocks xmlns:a="http://schemas.openxmlformats.org/drawingml/2006/main" noChangeAspect="1"/>
+            </wp:cNvGraphicFramePr>
+            <a:graphic xmlns:a="http://schemas.openxmlformats.org/drawingml/2006/main">
+              <a:graphicData uri="http://schemas.openxmlformats.org/drawingml/2006/picture">
+                <pic:pic xmlns:pic="http://schemas.openxmlformats.org/drawingml/2006/picture">
+                  <pic:nvPicPr>
+                    <pic:cNvPr id="1" name=""/>
+                    <pic:cNvPicPr/>
+                  </pic:nvPicPr>
+                  <pic:blipFill>
+                    <a:blip r:embed="rId8"/>
+                    <a:stretch>
+                      <a:fillRect/>
+                    </a:stretch>
+                  </pic:blipFill>
+                  <pic:spPr>
+                    <a:xfrm>
+                      <a:off x="0" y="0"/>
+                      <a:ext cx="6471869" cy="722554"/>
+                    </a:xfrm>
+                    <a:prstGeom prst="rect">
+                      <a:avLst/>
+                    </a:prstGeom>
+                  </pic:spPr>
+                </pic:pic>
+              </a:graphicData>
+            </a:graphic>
+          </wp:inline>
+        </w:drawing>
+      </w:r>
+    </w:p>
+    <w:p>
+      <w:pPr>
+        <w:rPr>
+          <w:rFonts w:ascii="Times New Roman" w:hAnsi="Times New Roman" w:cs="Times New Roman"/>
+          <w:sz w:val="24"/>
+        </w:rPr>
+      </w:pPr>
+      <w:r>
+        <w:rPr>
+          <w:noProof/>
+        </w:rPr>
+        <w:drawing>
+          <wp:inline distT="0" distB="0" distL="0" distR="0" wp14:anchorId="153EA25F" wp14:editId="1D46FB07">
+            <wp:extent cx="6428370" cy="574158"/>
+            <wp:effectExtent l="0" t="0" r="0" b="0"/>
+            <wp:docPr id="2" name="Picture 2"/>
+            <wp:cNvGraphicFramePr>
+              <a:graphicFrameLocks xmlns:a="http://schemas.openxmlformats.org/drawingml/2006/main" noChangeAspect="1"/>
+            </wp:cNvGraphicFramePr>
+            <a:graphic xmlns:a="http://schemas.openxmlformats.org/drawingml/2006/main">
+              <a:graphicData uri="http://schemas.openxmlformats.org/drawingml/2006/picture">
+                <pic:pic xmlns:pic="http://schemas.openxmlformats.org/drawingml/2006/picture">
+                  <pic:nvPicPr>
+                    <pic:cNvPr id="1" name=""/>
+                    <pic:cNvPicPr/>
+                  </pic:nvPicPr>
+                  <pic:blipFill>
+                    <a:blip r:embed="rId9"/>
+                    <a:stretch>
+                      <a:fillRect/>
+                    </a:stretch>
+                  </pic:blipFill>
+                  <pic:spPr>
+                    <a:xfrm>
+                      <a:off x="0" y="0"/>
+                      <a:ext cx="6641051" cy="593154"/>
+                    </a:xfrm>
+                    <a:prstGeom prst="rect">
+                      <a:avLst/>
+                    </a:prstGeom>
+                  </pic:spPr>
+                </pic:pic>
+              </a:graphicData>
+            </a:graphic>
+          </wp:inline>
+        </w:drawing>
+      </w:r>
+    </w:p>
+    <w:p>
+      <w:pPr>
+        <w:rPr>
+          <w:rFonts w:ascii="Times New Roman" w:hAnsi="Times New Roman" w:cs="Times New Roman"/>
+          <w:sz w:val="24"/>
+        </w:rPr>
+      </w:pPr>
+      <w:r>
+        <w:rPr>
+          <w:noProof/>
+        </w:rPr>
+        <w:lastRenderedPageBreak/>
+        <w:drawing>
+          <wp:inline distT="0" distB="0" distL="0" distR="0" wp14:anchorId="7575B3DB" wp14:editId="1C66FF21">
+            <wp:extent cx="5943600" cy="1127760"/>
+            <wp:effectExtent l="0" t="0" r="0" b="0"/>
+            <wp:docPr id="3" name="Picture 3"/>
+            <wp:cNvGraphicFramePr>
+              <a:graphicFrameLocks xmlns:a="http://schemas.openxmlformats.org/drawingml/2006/main" noChangeAspect="1"/>
+            </wp:cNvGraphicFramePr>
+            <a:graphic xmlns:a="http://schemas.openxmlformats.org/drawingml/2006/main">
+              <a:graphicData uri="http://schemas.openxmlformats.org/drawingml/2006/picture">
+                <pic:pic xmlns:pic="http://schemas.openxmlformats.org/drawingml/2006/picture">
+                  <pic:nvPicPr>
+                    <pic:cNvPr id="1" name=""/>
+                    <pic:cNvPicPr/>
+                  </pic:nvPicPr>
+                  <pic:blipFill>
+                    <a:blip r:embed="rId10"/>
+                    <a:stretch>
+                      <a:fillRect/>
+                    </a:stretch>
+                  </pic:blipFill>
+                  <pic:spPr>
+                    <a:xfrm>
+                      <a:off x="0" y="0"/>
+                      <a:ext cx="5943600" cy="1127760"/>
+                    </a:xfrm>
+                    <a:prstGeom prst="rect">
+                      <a:avLst/>
+                    </a:prstGeom>
+                  </pic:spPr>
+                </pic:pic>
+              </a:graphicData>
+            </a:graphic>
+          </wp:inline>
+        </w:drawing>
+      </w:r>
+    </w:p>
+    <w:p>
+      <w:pPr>
+        <w:rPr>
+          <w:rFonts w:ascii="Times New Roman" w:hAnsi="Times New Roman" w:cs="Times New Roman"/>
+          <w:sz w:val="24"/>
+        </w:rPr>
+      </w:pPr>
+    </w:p>
+    <w:p>
+      <w:pPr>
+        <w:rPr>
+          <w:rFonts w:ascii="Times New Roman" w:hAnsi="Times New Roman" w:cs="Times New Roman"/>
+          <w:b/>
+          <w:sz w:val="32"/>
+        </w:rPr>
+      </w:pPr>
+      <w:r>
+        <w:rPr>
+          <w:rFonts w:ascii="Times New Roman" w:hAnsi="Times New Roman" w:cs="Times New Roman"/>
+          <w:b/>
+          <w:sz w:val="32"/>
+        </w:rPr>
+        <w:t>Run/Compile:</w:t>
+      </w:r>
+    </w:p>
+    <w:p>
+      <w:pPr>
+        <w:rPr>
+          <w:rFonts w:ascii="Times New Roman" w:hAnsi="Times New Roman" w:cs="Times New Roman"/>
+          <w:b/>
+          <w:sz w:val="28"/>
+        </w:rPr>
+      </w:pPr>
+      <w:r>
+        <w:rPr>
+          <w:rFonts w:ascii="Times New Roman" w:hAnsi="Times New Roman" w:cs="Times New Roman"/>
+          <w:b/>
+          <w:sz w:val="28"/>
+        </w:rPr>
+        <w:t>Windows:</w:t>
+      </w:r>
+    </w:p>
+    <w:p>
+      <w:pPr>
+        <w:rPr>
+          <w:rFonts w:ascii="Times New Roman" w:hAnsi="Times New Roman" w:cs="Times New Roman"/>
+          <w:sz w:val="24"/>
+        </w:rPr>
+      </w:pPr>
+      <w:proofErr w:type="spellStart"/>
+      <w:r>
+        <w:rPr>
+          <w:rFonts w:ascii="Times New Roman" w:hAnsi="Times New Roman" w:cs="Times New Roman"/>
+          <w:sz w:val="24"/>
+        </w:rPr>
+        <w:t>javac</w:t>
+      </w:r>
+      <w:proofErr w:type="spellEnd"/>
+      <w:r>
+        <w:rPr>
+          <w:rFonts w:ascii="Times New Roman" w:hAnsi="Times New Roman" w:cs="Times New Roman"/>
+          <w:sz w:val="24"/>
+        </w:rPr>
+        <w:t xml:space="preserve"> -</w:t>
+      </w:r>
+      <w:proofErr w:type="spellStart"/>
+      <w:r>
+        <w:rPr>
+          <w:rFonts w:ascii="Times New Roman" w:hAnsi="Times New Roman" w:cs="Times New Roman"/>
+          <w:sz w:val="24"/>
+        </w:rPr>
+        <w:t>cp</w:t>
+      </w:r>
+      <w:proofErr w:type="spellEnd"/>
+      <w:r>
+        <w:rPr>
+          <w:rFonts w:ascii="Times New Roman" w:hAnsi="Times New Roman" w:cs="Times New Roman"/>
+          <w:sz w:val="24"/>
+        </w:rPr>
+        <w:t xml:space="preserve"> "</w:t>
+      </w:r>
+      <w:proofErr w:type="gramStart"/>
+      <w:r>
+        <w:rPr>
+          <w:rFonts w:ascii="Times New Roman" w:hAnsi="Times New Roman" w:cs="Times New Roman"/>
+          <w:sz w:val="24"/>
+        </w:rPr>
+        <w:t>.;commons-lang3-3.7.jar</w:t>
+      </w:r>
+      <w:proofErr w:type="gramEnd"/>
+      <w:r>
+        <w:rPr>
+          <w:rFonts w:ascii="Times New Roman" w:hAnsi="Times New Roman" w:cs="Times New Roman"/>
+          <w:sz w:val="24"/>
+        </w:rPr>
+        <w:t>;commons-net-3.6.jar" -d . Main.java</w:t>
+      </w:r>
+    </w:p>
+    <w:p>
+      <w:pPr>
+        <w:rPr>
+          <w:rFonts w:ascii="Times New Roman" w:hAnsi="Times New Roman" w:cs="Times New Roman"/>
+          <w:sz w:val="24"/>
+        </w:rPr>
+      </w:pPr>
+      <w:r>
+        <w:rPr>
+          <w:rFonts w:ascii="Times New Roman" w:hAnsi="Times New Roman" w:cs="Times New Roman"/>
+          <w:sz w:val="24"/>
+        </w:rPr>
+        <w:t>java -</w:t>
+      </w:r>
+      <w:proofErr w:type="spellStart"/>
+      <w:r>
+        <w:rPr>
+          <w:rFonts w:ascii="Times New Roman" w:hAnsi="Times New Roman" w:cs="Times New Roman"/>
+          <w:sz w:val="24"/>
+        </w:rPr>
+        <w:t>cp</w:t>
+      </w:r>
+      <w:proofErr w:type="spellEnd"/>
+      <w:r>
+        <w:rPr>
+          <w:rFonts w:ascii="Times New Roman" w:hAnsi="Times New Roman" w:cs="Times New Roman"/>
+          <w:sz w:val="24"/>
+        </w:rPr>
+        <w:t xml:space="preserve"> "</w:t>
+      </w:r>
+      <w:proofErr w:type="gramStart"/>
+      <w:r>
+        <w:rPr>
+          <w:rFonts w:ascii="Times New Roman" w:hAnsi="Times New Roman" w:cs="Times New Roman"/>
+          <w:sz w:val="24"/>
+        </w:rPr>
+        <w:t>.;commons-lang3-3.7.jar</w:t>
+      </w:r>
+      <w:proofErr w:type="gramEnd"/>
+      <w:r>
+        <w:rPr>
+          <w:rFonts w:ascii="Times New Roman" w:hAnsi="Times New Roman" w:cs="Times New Roman"/>
+          <w:sz w:val="24"/>
+        </w:rPr>
+        <w:t>;commons-net-3.6.jar" Main</w:t>
+      </w:r>
+      <w:r>
+        <w:rPr>
+          <w:rFonts w:ascii="Times New Roman" w:hAnsi="Times New Roman" w:cs="Times New Roman"/>
+          <w:sz w:val="24"/>
+        </w:rPr>
+        <w:t xml:space="preserve"> &lt;filename with rules&gt; &lt;filename with packets to analyze&gt;</w:t>
+      </w:r>
+    </w:p>
+    <w:p>
+      <w:pPr>
+        <w:rPr>
+          <w:rFonts w:ascii="Times New Roman" w:hAnsi="Times New Roman" w:cs="Times New Roman"/>
+          <w:b/>
+          <w:sz w:val="28"/>
+        </w:rPr>
+      </w:pPr>
+      <w:r>
+        <w:rPr>
+          <w:rFonts w:ascii="Times New Roman" w:hAnsi="Times New Roman" w:cs="Times New Roman"/>
+          <w:b/>
+          <w:sz w:val="28"/>
+        </w:rPr>
+        <w:t>Linux:</w:t>
+      </w:r>
+    </w:p>
+    <w:p>
+      <w:pPr>
+        <w:rPr>
+          <w:rFonts w:ascii="Times New Roman" w:hAnsi="Times New Roman" w:cs="Times New Roman"/>
+          <w:sz w:val="24"/>
+        </w:rPr>
+      </w:pPr>
+      <w:proofErr w:type="spellStart"/>
+      <w:r>
+        <w:rPr>
+          <w:rFonts w:ascii="Times New Roman" w:hAnsi="Times New Roman" w:cs="Times New Roman"/>
+          <w:sz w:val="24"/>
+        </w:rPr>
+        <w:t>javac</w:t>
+      </w:r>
+      <w:proofErr w:type="spellEnd"/>
+      <w:r>
+        <w:rPr>
+          <w:rFonts w:ascii="Times New Roman" w:hAnsi="Times New Roman" w:cs="Times New Roman"/>
+          <w:sz w:val="24"/>
+        </w:rPr>
+        <w:t xml:space="preserve"> -</w:t>
+      </w:r>
+      <w:proofErr w:type="spellStart"/>
+      <w:r>
+        <w:rPr>
+          <w:rFonts w:ascii="Times New Roman" w:hAnsi="Times New Roman" w:cs="Times New Roman"/>
+          <w:sz w:val="24"/>
+        </w:rPr>
+        <w:t>cp</w:t>
+      </w:r>
+      <w:proofErr w:type="spellEnd"/>
+      <w:r>
+        <w:rPr>
+          <w:rFonts w:ascii="Times New Roman" w:hAnsi="Times New Roman" w:cs="Times New Roman"/>
+          <w:sz w:val="24"/>
+        </w:rPr>
+        <w:t xml:space="preserve"> "</w:t>
+      </w:r>
+      <w:proofErr w:type="gramStart"/>
+      <w:r>
+        <w:rPr>
+          <w:rFonts w:ascii="Times New Roman" w:hAnsi="Times New Roman" w:cs="Times New Roman"/>
+          <w:sz w:val="24"/>
+        </w:rPr>
+        <w:t>.</w:t>
+      </w:r>
+      <w:r>
+        <w:rPr>
+          <w:rFonts w:ascii="Times New Roman" w:hAnsi="Times New Roman" w:cs="Times New Roman"/>
+          <w:sz w:val="24"/>
+        </w:rPr>
+        <w:t>:</w:t>
+      </w:r>
+      <w:r>
+        <w:rPr>
+          <w:rFonts w:ascii="Times New Roman" w:hAnsi="Times New Roman" w:cs="Times New Roman"/>
+          <w:sz w:val="24"/>
+        </w:rPr>
+        <w:t>commons-lang3-3.7.jar</w:t>
+      </w:r>
+      <w:proofErr w:type="gramEnd"/>
+      <w:r>
+        <w:rPr>
+          <w:rFonts w:ascii="Times New Roman" w:hAnsi="Times New Roman" w:cs="Times New Roman"/>
+          <w:sz w:val="24"/>
+        </w:rPr>
+        <w:t>:</w:t>
+      </w:r>
+      <w:r>
+        <w:rPr>
+          <w:rFonts w:ascii="Times New Roman" w:hAnsi="Times New Roman" w:cs="Times New Roman"/>
+          <w:sz w:val="24"/>
+        </w:rPr>
+        <w:t>commons-net-3.6.jar" -d . Main.java</w:t>
+      </w:r>
+    </w:p>
+    <w:p>
+      <w:pPr>
+        <w:rPr>
+          <w:rFonts w:ascii="Times New Roman" w:hAnsi="Times New Roman" w:cs="Times New Roman"/>
+          <w:sz w:val="24"/>
+        </w:rPr>
+      </w:pPr>
+      <w:r>
+        <w:rPr>
+          <w:rFonts w:ascii="Times New Roman" w:hAnsi="Times New Roman" w:cs="Times New Roman"/>
+          <w:sz w:val="24"/>
+        </w:rPr>
+        <w:t>java -</w:t>
+      </w:r>
+      <w:proofErr w:type="spellStart"/>
+      <w:r>
+        <w:rPr>
+          <w:rFonts w:ascii="Times New Roman" w:hAnsi="Times New Roman" w:cs="Times New Roman"/>
+          <w:sz w:val="24"/>
+        </w:rPr>
+        <w:t>cp</w:t>
+      </w:r>
+      <w:proofErr w:type="spellEnd"/>
+      <w:r>
+        <w:rPr>
+          <w:rFonts w:ascii="Times New Roman" w:hAnsi="Times New Roman" w:cs="Times New Roman"/>
+          <w:sz w:val="24"/>
+        </w:rPr>
+        <w:t xml:space="preserve"> "</w:t>
+      </w:r>
+      <w:proofErr w:type="gramStart"/>
+      <w:r>
+        <w:rPr>
+          <w:rFonts w:ascii="Times New Roman" w:hAnsi="Times New Roman" w:cs="Times New Roman"/>
+          <w:sz w:val="24"/>
+        </w:rPr>
+        <w:t>.</w:t>
+      </w:r>
+      <w:proofErr w:type="gramEnd"/>
+      <w:r>
+        <w:rPr>
+          <w:rFonts w:ascii="Times New Roman" w:hAnsi="Times New Roman" w:cs="Times New Roman"/>
+          <w:sz w:val="24"/>
+        </w:rPr>
+        <w:t>:</w:t>
+      </w:r>
+      <w:r>
+        <w:rPr>
+          <w:rFonts w:ascii="Times New Roman" w:hAnsi="Times New Roman" w:cs="Times New Roman"/>
+          <w:sz w:val="24"/>
+        </w:rPr>
+        <w:t>commons-lang3-3.7.jar</w:t>
+      </w:r>
+      <w:r>
+        <w:rPr>
+          <w:rFonts w:ascii="Times New Roman" w:hAnsi="Times New Roman" w:cs="Times New Roman"/>
+          <w:sz w:val="24"/>
+        </w:rPr>
+        <w:t>:</w:t>
+      </w:r>
       <w:bookmarkStart w:id="0" w:name="_GoBack"/>
       <w:bookmarkEnd w:id="0"/>
+      <w:r>
+        <w:rPr>
+          <w:rFonts w:ascii="Times New Roman" w:hAnsi="Times New Roman" w:cs="Times New Roman"/>
+          <w:sz w:val="24"/>
+        </w:rPr>
+        <w:t>commons-net-3.6.jar" Main</w:t>
+      </w:r>
+      <w:r>
+        <w:rPr>
+          <w:rFonts w:ascii="Times New Roman" w:hAnsi="Times New Roman" w:cs="Times New Roman"/>
+          <w:sz w:val="24"/>
+        </w:rPr>
+        <w:t xml:space="preserve"> &lt;filename with rules&gt; &lt;filename with packets to analyze&gt;</w:t>
+      </w:r>
+    </w:p>
+    <w:p>
+      <w:pPr>
+        <w:rPr>
+          <w:rFonts w:ascii="Times New Roman" w:hAnsi="Times New Roman" w:cs="Times New Roman"/>
+          <w:sz w:val="24"/>
+        </w:rPr>
+      </w:pPr>
     </w:p>
     <w:sectPr>
-      <w:headerReference w:type="default" r:id="rId8"/>
+      <w:headerReference w:type="default" r:id="rId11"/>
       <w:pgSz w:w="12240" w:h="15840"/>
       <w:pgMar w:top="1440" w:right="1440" w:bottom="1440" w:left="1440" w:header="720" w:footer="720" w:gutter="0"/>
       <w:cols w:space="720"/>
@@ -2114,6 +5820,69 @@
     <w:uiPriority w:val="99"/>
     <w:rsid w:val="002F7150"/>
   </w:style>
+  <w:style w:type="table" w:styleId="PlainTable1">
+    <w:name w:val="Plain Table 1"/>
+    <w:basedOn w:val="TableNormal"/>
+    <w:uiPriority w:val="41"/>
+    <w:rsid w:val="000B24B5"/>
+    <w:pPr>
+      <w:spacing w:after="0" w:line="240" w:lineRule="auto"/>
+    </w:pPr>
+    <w:tblPr>
+      <w:tblStyleRowBandSize w:val="1"/>
+      <w:tblStyleColBandSize w:val="1"/>
+      <w:tblBorders>
+        <w:top w:val="single" w:sz="4" w:space="0" w:color="BFBFBF" w:themeColor="background1" w:themeShade="BF"/>
+        <w:left w:val="single" w:sz="4" w:space="0" w:color="BFBFBF" w:themeColor="background1" w:themeShade="BF"/>
+        <w:bottom w:val="single" w:sz="4" w:space="0" w:color="BFBFBF" w:themeColor="background1" w:themeShade="BF"/>
+        <w:right w:val="single" w:sz="4" w:space="0" w:color="BFBFBF" w:themeColor="background1" w:themeShade="BF"/>
+        <w:insideH w:val="single" w:sz="4" w:space="0" w:color="BFBFBF" w:themeColor="background1" w:themeShade="BF"/>
+        <w:insideV w:val="single" w:sz="4" w:space="0" w:color="BFBFBF" w:themeColor="background1" w:themeShade="BF"/>
+      </w:tblBorders>
+    </w:tblPr>
+    <w:tblStylePr w:type="firstRow">
+      <w:rPr>
+        <w:b/>
+        <w:bCs/>
+      </w:rPr>
+    </w:tblStylePr>
+    <w:tblStylePr w:type="lastRow">
+      <w:rPr>
+        <w:b/>
+        <w:bCs/>
+      </w:rPr>
+      <w:tblPr/>
+      <w:tcPr>
+        <w:tcBorders>
+          <w:top w:val="double" w:sz="4" w:space="0" w:color="BFBFBF" w:themeColor="background1" w:themeShade="BF"/>
+        </w:tcBorders>
+      </w:tcPr>
+    </w:tblStylePr>
+    <w:tblStylePr w:type="firstCol">
+      <w:rPr>
+        <w:b/>
+        <w:bCs/>
+      </w:rPr>
+    </w:tblStylePr>
+    <w:tblStylePr w:type="lastCol">
+      <w:rPr>
+        <w:b/>
+        <w:bCs/>
+      </w:rPr>
+    </w:tblStylePr>
+    <w:tblStylePr w:type="band1Vert">
+      <w:tblPr/>
+      <w:tcPr>
+        <w:shd w:val="clear" w:color="auto" w:fill="F2F2F2" w:themeFill="background1" w:themeFillShade="F2"/>
+      </w:tcPr>
+    </w:tblStylePr>
+    <w:tblStylePr w:type="band1Horz">
+      <w:tblPr/>
+      <w:tcPr>
+        <w:shd w:val="clear" w:color="auto" w:fill="F2F2F2" w:themeFill="background1" w:themeFillShade="F2"/>
+      </w:tcPr>
+    </w:tblStylePr>
+  </w:style>
 </w:styles>
 </file>
 

</xml_diff>